<commit_message>
almost done with first problem
</commit_message>
<xml_diff>
--- a/CSC440FinalExam.docx
+++ b/CSC440FinalExam.docx
@@ -3,33 +3,1682 @@
 <w:document xmlns:wpc="http://schemas.microsoft.com/office/word/2010/wordprocessingCanvas" xmlns:cx="http://schemas.microsoft.com/office/drawing/2014/chartex" xmlns:cx1="http://schemas.microsoft.com/office/drawing/2015/9/8/chartex" xmlns:cx2="http://schemas.microsoft.com/office/drawing/2015/10/21/chartex" xmlns:cx3="http://schemas.microsoft.com/office/drawing/2016/5/9/chartex" xmlns:cx4="http://schemas.microsoft.com/office/drawing/2016/5/10/chartex" xmlns:cx5="http://schemas.microsoft.com/office/drawing/2016/5/11/chartex" xmlns:cx6="http://schemas.microsoft.com/office/drawing/2016/5/12/chartex" xmlns:cx7="http://schemas.microsoft.com/office/drawing/2016/5/13/chartex" xmlns:cx8="http://schemas.microsoft.com/office/drawing/2016/5/14/chartex" xmlns:mc="http://schemas.openxmlformats.org/markup-compatibility/2006" xmlns:aink="http://schemas.microsoft.com/office/drawing/2016/ink" xmlns:am3d="http://schemas.microsoft.com/office/drawing/2017/model3d" xmlns:o="urn:schemas-microsoft-com:office:office" xmlns:r="http://schemas.openxmlformats.org/officeDocument/2006/relationships" xmlns:m="http://schemas.openxmlformats.org/officeDocument/2006/math" xmlns:v="urn:schemas-microsoft-com:vml" xmlns:wp14="http://schemas.microsoft.com/office/word/2010/wordprocessingDrawing" xmlns:wp="http://schemas.openxmlformats.org/drawingml/2006/wordprocessingDrawing" xmlns:w10="urn:schemas-microsoft-com:office:word" xmlns:w="http://schemas.openxmlformats.org/wordprocessingml/2006/main" xmlns:w14="http://schemas.microsoft.com/office/word/2010/wordml" xmlns:w15="http://schemas.microsoft.com/office/word/2012/wordml" xmlns:w16cid="http://schemas.microsoft.com/office/word/2016/wordml/cid" xmlns:w16se="http://schemas.microsoft.com/office/word/2015/wordml/symex" xmlns:wpg="http://schemas.microsoft.com/office/word/2010/wordprocessingGroup" xmlns:wpi="http://schemas.microsoft.com/office/word/2010/wordprocessingInk" xmlns:wne="http://schemas.microsoft.com/office/word/2006/wordml" xmlns:wps="http://schemas.microsoft.com/office/word/2010/wordprocessingShape" mc:Ignorable="w14 w15 w16se w16cid wp14">
   <w:body>
     <w:p>
-      <w:r>
+      <w:pPr>
+        <w:spacing w:line="480" w:lineRule="auto"/>
+        <w:rPr>
+          <w:rFonts w:cstheme="minorHAnsi"/>
+          <w:color w:val="000000" w:themeColor="text1"/>
+        </w:rPr>
+      </w:pPr>
+      <w:r>
+        <w:rPr>
+          <w:rFonts w:cstheme="minorHAnsi"/>
+          <w:color w:val="000000" w:themeColor="text1"/>
+        </w:rPr>
         <w:t>Clayton Cohn</w:t>
       </w:r>
     </w:p>
     <w:p>
-      <w:r>
+      <w:pPr>
+        <w:spacing w:line="480" w:lineRule="auto"/>
+        <w:rPr>
+          <w:rFonts w:cstheme="minorHAnsi"/>
+          <w:color w:val="000000" w:themeColor="text1"/>
+        </w:rPr>
+      </w:pPr>
+      <w:r>
+        <w:rPr>
+          <w:rFonts w:cstheme="minorHAnsi"/>
+          <w:color w:val="000000" w:themeColor="text1"/>
+        </w:rPr>
         <w:t>Prof. John Rogers</w:t>
       </w:r>
     </w:p>
     <w:p>
-      <w:r>
+      <w:pPr>
+        <w:spacing w:line="480" w:lineRule="auto"/>
+        <w:rPr>
+          <w:rFonts w:cstheme="minorHAnsi"/>
+          <w:color w:val="000000" w:themeColor="text1"/>
+        </w:rPr>
+      </w:pPr>
+      <w:r>
+        <w:rPr>
+          <w:rFonts w:cstheme="minorHAnsi"/>
+          <w:color w:val="000000" w:themeColor="text1"/>
+        </w:rPr>
         <w:t>CSC 440 - 810</w:t>
       </w:r>
     </w:p>
     <w:p>
-      <w:r>
+      <w:pPr>
+        <w:spacing w:line="480" w:lineRule="auto"/>
+        <w:rPr>
+          <w:rFonts w:cstheme="minorHAnsi"/>
+          <w:color w:val="000000" w:themeColor="text1"/>
+        </w:rPr>
+      </w:pPr>
+      <w:r>
+        <w:rPr>
+          <w:rFonts w:cstheme="minorHAnsi"/>
+          <w:color w:val="000000" w:themeColor="text1"/>
+        </w:rPr>
         <w:t>16 Mar 2019</w:t>
       </w:r>
     </w:p>
-    <w:p/>
     <w:p>
       <w:pPr>
+        <w:spacing w:line="480" w:lineRule="auto"/>
+        <w:rPr>
+          <w:rFonts w:cstheme="minorHAnsi"/>
+          <w:color w:val="000000" w:themeColor="text1"/>
+        </w:rPr>
+      </w:pPr>
+    </w:p>
+    <w:p>
+      <w:pPr>
+        <w:spacing w:line="480" w:lineRule="auto"/>
         <w:jc w:val="center"/>
+        <w:rPr>
+          <w:rFonts w:cstheme="minorHAnsi"/>
+          <w:color w:val="000000" w:themeColor="text1"/>
+        </w:rPr>
       </w:pPr>
       <w:r>
+        <w:rPr>
+          <w:rFonts w:cstheme="minorHAnsi"/>
+          <w:color w:val="000000" w:themeColor="text1"/>
+        </w:rPr>
         <w:t>Final Exam</w:t>
       </w:r>
+    </w:p>
+    <w:p>
+      <w:pPr>
+        <w:spacing w:line="480" w:lineRule="auto"/>
+        <w:jc w:val="center"/>
+        <w:rPr>
+          <w:rFonts w:cstheme="minorHAnsi"/>
+          <w:color w:val="000000" w:themeColor="text1"/>
+        </w:rPr>
+      </w:pPr>
+    </w:p>
+    <w:p>
+      <w:pPr>
+        <w:spacing w:line="480" w:lineRule="auto"/>
+        <w:rPr>
+          <w:rFonts w:cstheme="minorHAnsi"/>
+          <w:color w:val="000000" w:themeColor="text1"/>
+        </w:rPr>
+      </w:pPr>
+      <w:r>
+        <w:rPr>
+          <w:rFonts w:cstheme="minorHAnsi"/>
+          <w:color w:val="000000" w:themeColor="text1"/>
+        </w:rPr>
+        <w:tab/>
+      </w:r>
+      <w:r>
+        <w:rPr>
+          <w:rFonts w:cstheme="minorHAnsi"/>
+          <w:bCs/>
+          <w:color w:val="000000" w:themeColor="text1"/>
+        </w:rPr>
+        <w:t>Short Answer</w:t>
+      </w:r>
+      <w:r>
+        <w:rPr>
+          <w:rFonts w:cstheme="minorHAnsi"/>
+          <w:color w:val="000000" w:themeColor="text1"/>
+        </w:rPr>
+        <w:t xml:space="preserve">. For the short answer portion of the exam, I chose the </w:t>
+      </w:r>
+      <w:proofErr w:type="spellStart"/>
+      <w:r>
+        <w:rPr>
+          <w:rFonts w:cstheme="minorHAnsi"/>
+          <w:color w:val="000000" w:themeColor="text1"/>
+        </w:rPr>
+        <w:t>Twofish</w:t>
+      </w:r>
+      <w:proofErr w:type="spellEnd"/>
+      <w:r>
+        <w:rPr>
+          <w:rFonts w:cstheme="minorHAnsi"/>
+          <w:color w:val="000000" w:themeColor="text1"/>
+        </w:rPr>
+        <w:t xml:space="preserve"> cryptosystem. </w:t>
+      </w:r>
+      <w:r>
+        <w:rPr>
+          <w:rFonts w:cstheme="minorHAnsi"/>
+          <w:color w:val="000000" w:themeColor="text1"/>
+        </w:rPr>
+        <w:t xml:space="preserve">At its core, the </w:t>
+      </w:r>
+      <w:proofErr w:type="spellStart"/>
+      <w:r>
+        <w:rPr>
+          <w:rFonts w:cstheme="minorHAnsi"/>
+          <w:color w:val="000000" w:themeColor="text1"/>
+        </w:rPr>
+        <w:t>Twofish</w:t>
+      </w:r>
+      <w:proofErr w:type="spellEnd"/>
+      <w:r>
+        <w:rPr>
+          <w:rFonts w:cstheme="minorHAnsi"/>
+          <w:color w:val="000000" w:themeColor="text1"/>
+        </w:rPr>
+        <w:t xml:space="preserve"> cryptosystem is</w:t>
+      </w:r>
+      <w:r>
+        <w:rPr>
+          <w:rFonts w:cstheme="minorHAnsi"/>
+          <w:color w:val="000000" w:themeColor="text1"/>
+        </w:rPr>
+        <w:t xml:space="preserve"> a</w:t>
+      </w:r>
+      <w:r>
+        <w:rPr>
+          <w:rFonts w:cstheme="minorHAnsi"/>
+          <w:color w:val="000000" w:themeColor="text1"/>
+        </w:rPr>
+        <w:t xml:space="preserve"> symmetric block cipher. It has a block size of 128 bits, and </w:t>
+      </w:r>
+      <w:r>
+        <w:rPr>
+          <w:rFonts w:cstheme="minorHAnsi"/>
+          <w:color w:val="000000" w:themeColor="text1"/>
+        </w:rPr>
+        <w:t>takes a key of any length up to 256 bits (NIST required all competing algorithms to accept 128, 192, and 256-bit keys)</w:t>
+      </w:r>
+      <w:r>
+        <w:rPr>
+          <w:rFonts w:cstheme="minorHAnsi"/>
+          <w:color w:val="000000" w:themeColor="text1"/>
+        </w:rPr>
+        <w:t xml:space="preserve"> (</w:t>
+      </w:r>
+      <w:proofErr w:type="spellStart"/>
+      <w:r>
+        <w:rPr>
+          <w:rFonts w:cstheme="minorHAnsi"/>
+          <w:color w:val="000000" w:themeColor="text1"/>
+        </w:rPr>
+        <w:t>Schneier</w:t>
+      </w:r>
+      <w:proofErr w:type="spellEnd"/>
+      <w:r>
+        <w:rPr>
+          <w:rFonts w:cstheme="minorHAnsi"/>
+          <w:color w:val="000000" w:themeColor="text1"/>
+        </w:rPr>
+        <w:t xml:space="preserve"> 3</w:t>
+      </w:r>
+      <w:r>
+        <w:rPr>
+          <w:rFonts w:cstheme="minorHAnsi"/>
+          <w:color w:val="000000" w:themeColor="text1"/>
+        </w:rPr>
+        <w:t>).</w:t>
+      </w:r>
+      <w:r>
+        <w:rPr>
+          <w:rFonts w:cstheme="minorHAnsi"/>
+          <w:color w:val="000000" w:themeColor="text1"/>
+        </w:rPr>
+        <w:t xml:space="preserve"> It outputs 128 bits of ciphertext—the same size as the plaintext block.</w:t>
+      </w:r>
+      <w:r>
+        <w:rPr>
+          <w:rFonts w:cstheme="minorHAnsi"/>
+          <w:color w:val="000000" w:themeColor="text1"/>
+        </w:rPr>
+        <w:t xml:space="preserve"> </w:t>
+      </w:r>
+      <w:proofErr w:type="spellStart"/>
+      <w:r>
+        <w:rPr>
+          <w:rFonts w:cstheme="minorHAnsi"/>
+          <w:color w:val="000000" w:themeColor="text1"/>
+        </w:rPr>
+        <w:t>Twofish</w:t>
+      </w:r>
+      <w:proofErr w:type="spellEnd"/>
+      <w:r>
+        <w:rPr>
+          <w:rFonts w:cstheme="minorHAnsi"/>
+          <w:color w:val="000000" w:themeColor="text1"/>
+        </w:rPr>
+        <w:t xml:space="preserve"> </w:t>
+      </w:r>
+      <w:r>
+        <w:rPr>
+          <w:rFonts w:cstheme="minorHAnsi"/>
+          <w:iCs/>
+          <w:color w:val="000000" w:themeColor="text1"/>
+        </w:rPr>
+        <w:t xml:space="preserve">is </w:t>
+      </w:r>
+      <w:r>
+        <w:rPr>
+          <w:rFonts w:cstheme="minorHAnsi"/>
+          <w:color w:val="000000" w:themeColor="text1"/>
+        </w:rPr>
+        <w:t xml:space="preserve">a Feistel network. Each round includes half of the block being sent through some function, the result of which is XORed with </w:t>
+      </w:r>
+      <w:r>
+        <w:rPr>
+          <w:rFonts w:cstheme="minorHAnsi"/>
+          <w:color w:val="000000" w:themeColor="text1"/>
+        </w:rPr>
+        <w:t>the other half of the block (</w:t>
+      </w:r>
+      <w:proofErr w:type="spellStart"/>
+      <w:r>
+        <w:rPr>
+          <w:rFonts w:cstheme="minorHAnsi"/>
+          <w:color w:val="000000" w:themeColor="text1"/>
+        </w:rPr>
+        <w:t>Schneier</w:t>
+      </w:r>
+      <w:proofErr w:type="spellEnd"/>
+      <w:r>
+        <w:rPr>
+          <w:rFonts w:cstheme="minorHAnsi"/>
+          <w:color w:val="000000" w:themeColor="text1"/>
+        </w:rPr>
+        <w:t xml:space="preserve"> 4)</w:t>
+      </w:r>
+      <w:r>
+        <w:rPr>
+          <w:rFonts w:cstheme="minorHAnsi"/>
+          <w:color w:val="000000" w:themeColor="text1"/>
+        </w:rPr>
+        <w:t xml:space="preserve">. </w:t>
+      </w:r>
+    </w:p>
+    <w:p>
+      <w:pPr>
+        <w:spacing w:line="480" w:lineRule="auto"/>
+        <w:rPr>
+          <w:rFonts w:cstheme="minorHAnsi"/>
+          <w:color w:val="000000" w:themeColor="text1"/>
+        </w:rPr>
+      </w:pPr>
+      <w:r>
+        <w:rPr>
+          <w:rFonts w:cstheme="minorHAnsi"/>
+          <w:color w:val="000000" w:themeColor="text1"/>
+        </w:rPr>
+        <w:tab/>
+        <w:t xml:space="preserve">The </w:t>
+      </w:r>
+      <w:proofErr w:type="spellStart"/>
+      <w:r>
+        <w:rPr>
+          <w:rFonts w:cstheme="minorHAnsi"/>
+          <w:color w:val="000000" w:themeColor="text1"/>
+        </w:rPr>
+        <w:t>Twofish</w:t>
+      </w:r>
+      <w:proofErr w:type="spellEnd"/>
+      <w:r>
+        <w:rPr>
+          <w:rFonts w:cstheme="minorHAnsi"/>
+          <w:color w:val="000000" w:themeColor="text1"/>
+        </w:rPr>
+        <w:t xml:space="preserve"> encryption algorithm is as follows.</w:t>
+      </w:r>
+      <w:r>
+        <w:rPr>
+          <w:rFonts w:cstheme="minorHAnsi"/>
+          <w:color w:val="000000" w:themeColor="text1"/>
+        </w:rPr>
+        <w:t xml:space="preserve"> First, we start with our 128-bit block of plaintext, and our (up to) 256-bit key.</w:t>
+      </w:r>
+      <w:r>
+        <w:rPr>
+          <w:rFonts w:cstheme="minorHAnsi"/>
+          <w:color w:val="000000" w:themeColor="text1"/>
+        </w:rPr>
+        <w:t xml:space="preserve"> The key generates 40 subkeys</w:t>
+      </w:r>
+      <w:r>
+        <w:rPr>
+          <w:rFonts w:cstheme="minorHAnsi"/>
+          <w:color w:val="000000" w:themeColor="text1"/>
+        </w:rPr>
+        <w:t xml:space="preserve"> via a key schedule</w:t>
+      </w:r>
+      <w:r>
+        <w:rPr>
+          <w:rFonts w:cstheme="minorHAnsi"/>
+          <w:color w:val="000000" w:themeColor="text1"/>
+        </w:rPr>
+        <w:t xml:space="preserve">. 8 of the subkeys will be used in the "whitening" </w:t>
+      </w:r>
+      <w:r>
+        <w:rPr>
+          <w:rFonts w:cstheme="minorHAnsi"/>
+          <w:color w:val="000000" w:themeColor="text1"/>
+        </w:rPr>
+        <w:t xml:space="preserve">(XORing) </w:t>
+      </w:r>
+      <w:r>
+        <w:rPr>
+          <w:rFonts w:cstheme="minorHAnsi"/>
+          <w:color w:val="000000" w:themeColor="text1"/>
+        </w:rPr>
+        <w:t>process</w:t>
+      </w:r>
+      <w:r>
+        <w:rPr>
+          <w:rFonts w:cstheme="minorHAnsi"/>
+          <w:color w:val="000000" w:themeColor="text1"/>
+        </w:rPr>
+        <w:t xml:space="preserve">—4 </w:t>
+      </w:r>
+      <w:r>
+        <w:rPr>
+          <w:rFonts w:cstheme="minorHAnsi"/>
+          <w:color w:val="000000" w:themeColor="text1"/>
+        </w:rPr>
+        <w:t xml:space="preserve">right after the initial plaintext input, and </w:t>
+      </w:r>
+      <w:r>
+        <w:rPr>
+          <w:rFonts w:cstheme="minorHAnsi"/>
+          <w:color w:val="000000" w:themeColor="text1"/>
+        </w:rPr>
+        <w:t xml:space="preserve">4 </w:t>
+      </w:r>
+      <w:r>
+        <w:rPr>
+          <w:rFonts w:cstheme="minorHAnsi"/>
+          <w:color w:val="000000" w:themeColor="text1"/>
+        </w:rPr>
+        <w:t>right before the ciphertext output. The other 32 keys will be used during the cipher's 16 rounds</w:t>
+      </w:r>
+      <w:r>
+        <w:rPr>
+          <w:rFonts w:cstheme="minorHAnsi"/>
+          <w:color w:val="000000" w:themeColor="text1"/>
+        </w:rPr>
+        <w:t>—2 per round</w:t>
+      </w:r>
+      <w:r>
+        <w:rPr>
+          <w:rFonts w:cstheme="minorHAnsi"/>
+          <w:color w:val="000000" w:themeColor="text1"/>
+        </w:rPr>
+        <w:t>.</w:t>
+      </w:r>
+      <w:r>
+        <w:rPr>
+          <w:rFonts w:cstheme="minorHAnsi"/>
+          <w:color w:val="000000" w:themeColor="text1"/>
+        </w:rPr>
+        <w:t xml:space="preserve"> The plaintext is </w:t>
+      </w:r>
+      <w:r>
+        <w:rPr>
+          <w:rFonts w:cstheme="minorHAnsi"/>
+          <w:color w:val="000000" w:themeColor="text1"/>
+        </w:rPr>
+        <w:t xml:space="preserve">initially </w:t>
+      </w:r>
+      <w:r>
+        <w:rPr>
+          <w:rFonts w:cstheme="minorHAnsi"/>
+          <w:color w:val="000000" w:themeColor="text1"/>
+        </w:rPr>
+        <w:t>separated into 4 32-bit "words</w:t>
+      </w:r>
+      <w:r>
+        <w:rPr>
+          <w:rFonts w:cstheme="minorHAnsi"/>
+          <w:color w:val="000000" w:themeColor="text1"/>
+        </w:rPr>
+        <w:t>,</w:t>
+      </w:r>
+      <w:r>
+        <w:rPr>
+          <w:rFonts w:cstheme="minorHAnsi"/>
+          <w:color w:val="000000" w:themeColor="text1"/>
+        </w:rPr>
+        <w:t>" and each word is whitened with one of the subkeys before the rounds begin</w:t>
+      </w:r>
+      <w:r>
+        <w:rPr>
+          <w:rFonts w:cstheme="minorHAnsi"/>
+          <w:color w:val="000000" w:themeColor="text1"/>
+        </w:rPr>
+        <w:t xml:space="preserve"> (as mentioned above)</w:t>
+      </w:r>
+      <w:r>
+        <w:rPr>
+          <w:rFonts w:cstheme="minorHAnsi"/>
+          <w:color w:val="000000" w:themeColor="text1"/>
+        </w:rPr>
+        <w:t>.</w:t>
+      </w:r>
+      <w:r>
+        <w:rPr>
+          <w:rFonts w:cstheme="minorHAnsi"/>
+          <w:color w:val="000000" w:themeColor="text1"/>
+        </w:rPr>
+        <w:t xml:space="preserve"> Because </w:t>
+      </w:r>
+      <w:proofErr w:type="spellStart"/>
+      <w:r>
+        <w:rPr>
+          <w:rFonts w:cstheme="minorHAnsi"/>
+          <w:color w:val="000000" w:themeColor="text1"/>
+        </w:rPr>
+        <w:t>Twofish</w:t>
+      </w:r>
+      <w:proofErr w:type="spellEnd"/>
+      <w:r>
+        <w:rPr>
+          <w:rFonts w:cstheme="minorHAnsi"/>
+          <w:color w:val="000000" w:themeColor="text1"/>
+        </w:rPr>
+        <w:t xml:space="preserve"> is a Feistel network, there is a left side and a right side. The two left-most words make up the left side, and the two right-most words make up the right side.</w:t>
+      </w:r>
+      <w:r>
+        <w:rPr>
+          <w:rFonts w:cstheme="minorHAnsi"/>
+          <w:color w:val="000000" w:themeColor="text1"/>
+        </w:rPr>
+        <w:t xml:space="preserve"> One of the two left words is rotated left 8 bits, then each left word is used as an input to the </w:t>
+      </w:r>
+      <w:r>
+        <w:rPr>
+          <w:rFonts w:cstheme="minorHAnsi"/>
+          <w:iCs/>
+          <w:color w:val="000000" w:themeColor="text1"/>
+        </w:rPr>
+        <w:t>g</w:t>
+      </w:r>
+      <w:r>
+        <w:rPr>
+          <w:rFonts w:cstheme="minorHAnsi"/>
+          <w:color w:val="000000" w:themeColor="text1"/>
+        </w:rPr>
+        <w:t xml:space="preserve"> function.</w:t>
+      </w:r>
+      <w:r>
+        <w:rPr>
+          <w:rFonts w:cstheme="minorHAnsi"/>
+          <w:color w:val="000000" w:themeColor="text1"/>
+        </w:rPr>
+        <w:t xml:space="preserve"> The </w:t>
+      </w:r>
+      <w:r>
+        <w:rPr>
+          <w:rFonts w:cstheme="minorHAnsi"/>
+          <w:iCs/>
+          <w:color w:val="000000" w:themeColor="text1"/>
+        </w:rPr>
+        <w:t>g</w:t>
+      </w:r>
+      <w:r>
+        <w:rPr>
+          <w:rFonts w:cstheme="minorHAnsi"/>
+          <w:color w:val="000000" w:themeColor="text1"/>
+        </w:rPr>
+        <w:t xml:space="preserve"> function consists of four 8-bit S-boxes, followed by a "linear mixing step" based on the MDS </w:t>
+      </w:r>
+      <w:r>
+        <w:rPr>
+          <w:rFonts w:cstheme="minorHAnsi"/>
+          <w:color w:val="000000" w:themeColor="text1"/>
+        </w:rPr>
+        <w:t>(Maximum Distance Separable)</w:t>
+      </w:r>
+      <w:r>
+        <w:rPr>
+          <w:rFonts w:cstheme="minorHAnsi"/>
+          <w:color w:val="000000" w:themeColor="text1"/>
+        </w:rPr>
+        <w:t xml:space="preserve"> matrix </w:t>
+      </w:r>
+      <w:r>
+        <w:rPr>
+          <w:rFonts w:cstheme="minorHAnsi"/>
+          <w:color w:val="000000" w:themeColor="text1"/>
+        </w:rPr>
+        <w:t>(</w:t>
+      </w:r>
+      <w:r>
+        <w:rPr>
+          <w:rFonts w:cstheme="minorHAnsi"/>
+          <w:color w:val="000000" w:themeColor="text1"/>
+        </w:rPr>
+        <w:t>Aparna IV</w:t>
+      </w:r>
+      <w:r>
+        <w:rPr>
+          <w:rFonts w:cstheme="minorHAnsi"/>
+          <w:color w:val="000000" w:themeColor="text1"/>
+        </w:rPr>
+        <w:t>)</w:t>
+      </w:r>
+      <w:r>
+        <w:rPr>
+          <w:rFonts w:cstheme="minorHAnsi"/>
+          <w:color w:val="000000" w:themeColor="text1"/>
+        </w:rPr>
+        <w:t>.</w:t>
+      </w:r>
+      <w:r>
+        <w:rPr>
+          <w:rFonts w:cstheme="minorHAnsi"/>
+          <w:color w:val="000000" w:themeColor="text1"/>
+        </w:rPr>
+        <w:t xml:space="preserve"> Afterwards, the two result</w:t>
+      </w:r>
+      <w:r>
+        <w:rPr>
+          <w:rFonts w:cstheme="minorHAnsi"/>
+          <w:color w:val="000000" w:themeColor="text1"/>
+        </w:rPr>
+        <w:t>s</w:t>
+      </w:r>
+      <w:r>
+        <w:rPr>
+          <w:rFonts w:cstheme="minorHAnsi"/>
+          <w:color w:val="000000" w:themeColor="text1"/>
+        </w:rPr>
+        <w:t xml:space="preserve"> of the </w:t>
+      </w:r>
+      <w:r>
+        <w:rPr>
+          <w:rFonts w:cstheme="minorHAnsi"/>
+          <w:iCs/>
+          <w:color w:val="000000" w:themeColor="text1"/>
+        </w:rPr>
+        <w:t xml:space="preserve">g </w:t>
+      </w:r>
+      <w:r>
+        <w:rPr>
+          <w:rFonts w:cstheme="minorHAnsi"/>
+          <w:color w:val="000000" w:themeColor="text1"/>
+        </w:rPr>
+        <w:t xml:space="preserve">functions </w:t>
+      </w:r>
+      <w:r>
+        <w:rPr>
+          <w:rFonts w:cstheme="minorHAnsi"/>
+          <w:color w:val="000000" w:themeColor="text1"/>
+        </w:rPr>
+        <w:t>are</w:t>
+      </w:r>
+      <w:r>
+        <w:rPr>
+          <w:rFonts w:cstheme="minorHAnsi"/>
+          <w:color w:val="000000" w:themeColor="text1"/>
+        </w:rPr>
+        <w:t xml:space="preserve"> combine</w:t>
+      </w:r>
+      <w:r>
+        <w:rPr>
+          <w:rFonts w:cstheme="minorHAnsi"/>
+          <w:color w:val="000000" w:themeColor="text1"/>
+        </w:rPr>
+        <w:t>d</w:t>
+      </w:r>
+      <w:r>
+        <w:rPr>
+          <w:rFonts w:cstheme="minorHAnsi"/>
+          <w:color w:val="000000" w:themeColor="text1"/>
+        </w:rPr>
+        <w:t xml:space="preserve"> via PHT (</w:t>
+      </w:r>
+      <w:r>
+        <w:rPr>
+          <w:rFonts w:cstheme="minorHAnsi"/>
+          <w:color w:val="000000" w:themeColor="text1"/>
+        </w:rPr>
+        <w:t>Pseudo-Hadamard</w:t>
+      </w:r>
+      <w:r>
+        <w:rPr>
+          <w:rFonts w:cstheme="minorHAnsi"/>
+          <w:color w:val="000000" w:themeColor="text1"/>
+        </w:rPr>
+        <w:t xml:space="preserve"> Transform)</w:t>
+      </w:r>
+      <w:r>
+        <w:rPr>
+          <w:rFonts w:cstheme="minorHAnsi"/>
+          <w:color w:val="000000" w:themeColor="text1"/>
+        </w:rPr>
+        <w:t>, and the two subkeys for that round are added (mod 2^32).</w:t>
+      </w:r>
+      <w:r>
+        <w:rPr>
+          <w:rFonts w:cstheme="minorHAnsi"/>
+          <w:color w:val="000000" w:themeColor="text1"/>
+        </w:rPr>
+        <w:t xml:space="preserve"> On the right side, one of the words is rotated left 1 bit, and then both of the right-side words are XORed with the result</w:t>
+      </w:r>
+      <w:r>
+        <w:rPr>
+          <w:rFonts w:cstheme="minorHAnsi"/>
+          <w:color w:val="000000" w:themeColor="text1"/>
+        </w:rPr>
+        <w:t>s</w:t>
+      </w:r>
+      <w:r>
+        <w:rPr>
+          <w:rFonts w:cstheme="minorHAnsi"/>
+          <w:color w:val="000000" w:themeColor="text1"/>
+        </w:rPr>
+        <w:t xml:space="preserve"> from the left. The right-side </w:t>
+      </w:r>
+      <w:r>
+        <w:rPr>
+          <w:rFonts w:cstheme="minorHAnsi"/>
+          <w:color w:val="000000" w:themeColor="text1"/>
+        </w:rPr>
+        <w:lastRenderedPageBreak/>
+        <w:t>word that did not previously rotate then rotates to the right 1 bit.</w:t>
+      </w:r>
+      <w:r>
+        <w:rPr>
+          <w:rFonts w:cstheme="minorHAnsi"/>
+          <w:color w:val="000000" w:themeColor="text1"/>
+        </w:rPr>
+        <w:t xml:space="preserve"> At this point, the right side becomes the next round's left side, and the original left side becomes the next round's right side.</w:t>
+      </w:r>
+      <w:r>
+        <w:rPr>
+          <w:rFonts w:cstheme="minorHAnsi"/>
+          <w:color w:val="000000" w:themeColor="text1"/>
+        </w:rPr>
+        <w:t xml:space="preserve"> There are 16 rounds in all. After the final round, all four words go through one more round of whitening with the remaining four subkeys, after which</w:t>
+      </w:r>
+      <w:r>
+        <w:rPr>
+          <w:rFonts w:cstheme="minorHAnsi"/>
+          <w:color w:val="000000" w:themeColor="text1"/>
+        </w:rPr>
+        <w:t xml:space="preserve"> all four words are concatenated, and</w:t>
+      </w:r>
+      <w:r>
+        <w:rPr>
+          <w:rFonts w:cstheme="minorHAnsi"/>
+          <w:color w:val="000000" w:themeColor="text1"/>
+        </w:rPr>
+        <w:t xml:space="preserve"> final ciphertext returned.</w:t>
+      </w:r>
+    </w:p>
+    <w:p>
+      <w:pPr>
+        <w:spacing w:line="480" w:lineRule="auto"/>
+        <w:rPr>
+          <w:rFonts w:cstheme="minorHAnsi"/>
+          <w:color w:val="000000" w:themeColor="text1"/>
+        </w:rPr>
+      </w:pPr>
+      <w:r>
+        <w:rPr>
+          <w:rFonts w:cstheme="minorHAnsi"/>
+          <w:color w:val="000000" w:themeColor="text1"/>
+        </w:rPr>
+        <w:tab/>
+      </w:r>
+      <w:r>
+        <w:rPr>
+          <w:rFonts w:cstheme="minorHAnsi"/>
+          <w:color w:val="000000" w:themeColor="text1"/>
+        </w:rPr>
+        <w:t xml:space="preserve">Confusion occurs in the cryptosystem during the whitening process, </w:t>
+      </w:r>
+      <w:r>
+        <w:rPr>
+          <w:rFonts w:cstheme="minorHAnsi"/>
+          <w:color w:val="000000" w:themeColor="text1"/>
+        </w:rPr>
+        <w:t>where the key is split into subkeys, and those subkeys</w:t>
+      </w:r>
+      <w:r>
+        <w:rPr>
+          <w:rFonts w:cstheme="minorHAnsi"/>
+          <w:color w:val="000000" w:themeColor="text1"/>
+        </w:rPr>
+        <w:t xml:space="preserve"> are XORed with the text block before the first round and also after the last round. </w:t>
+      </w:r>
+      <w:r>
+        <w:rPr>
+          <w:rFonts w:cstheme="minorHAnsi"/>
+          <w:color w:val="000000" w:themeColor="text1"/>
+        </w:rPr>
+        <w:t xml:space="preserve">The </w:t>
+      </w:r>
+      <w:r>
+        <w:rPr>
+          <w:rFonts w:cstheme="minorHAnsi"/>
+          <w:color w:val="000000" w:themeColor="text1"/>
+        </w:rPr>
+        <w:t>S-box</w:t>
+      </w:r>
+      <w:r>
+        <w:rPr>
+          <w:rFonts w:cstheme="minorHAnsi"/>
+          <w:color w:val="000000" w:themeColor="text1"/>
+        </w:rPr>
+        <w:t xml:space="preserve">es also create confusion, as </w:t>
+      </w:r>
+      <w:r>
+        <w:rPr>
+          <w:rFonts w:cstheme="minorHAnsi"/>
+          <w:color w:val="000000" w:themeColor="text1"/>
+        </w:rPr>
+        <w:t>S-box</w:t>
+      </w:r>
+      <w:r>
+        <w:rPr>
+          <w:rFonts w:cstheme="minorHAnsi"/>
+          <w:color w:val="000000" w:themeColor="text1"/>
+        </w:rPr>
+        <w:t xml:space="preserve"> selection is key-dependent. </w:t>
+      </w:r>
+      <w:r>
+        <w:rPr>
+          <w:rFonts w:cstheme="minorHAnsi"/>
+          <w:color w:val="000000" w:themeColor="text1"/>
+        </w:rPr>
+        <w:t xml:space="preserve">The </w:t>
+      </w:r>
+      <w:proofErr w:type="spellStart"/>
+      <w:r>
+        <w:rPr>
+          <w:rFonts w:cstheme="minorHAnsi"/>
+          <w:color w:val="000000" w:themeColor="text1"/>
+        </w:rPr>
+        <w:t>Twofish</w:t>
+      </w:r>
+      <w:proofErr w:type="spellEnd"/>
+      <w:r>
+        <w:rPr>
+          <w:rFonts w:cstheme="minorHAnsi"/>
+          <w:color w:val="000000" w:themeColor="text1"/>
+        </w:rPr>
+        <w:t xml:space="preserve"> key schedule was specifically designed to, "prevent related-key attacks and to provide good key mixing"</w:t>
+      </w:r>
+      <w:r>
+        <w:rPr>
+          <w:rFonts w:cstheme="minorHAnsi"/>
+          <w:color w:val="000000" w:themeColor="text1"/>
+        </w:rPr>
+        <w:t xml:space="preserve"> (</w:t>
+      </w:r>
+      <w:proofErr w:type="spellStart"/>
+      <w:r>
+        <w:rPr>
+          <w:rFonts w:cstheme="minorHAnsi"/>
+          <w:color w:val="000000" w:themeColor="text1"/>
+        </w:rPr>
+        <w:t>Schneier</w:t>
+      </w:r>
+      <w:proofErr w:type="spellEnd"/>
+      <w:r>
+        <w:rPr>
+          <w:rFonts w:cstheme="minorHAnsi"/>
+          <w:color w:val="000000" w:themeColor="text1"/>
+        </w:rPr>
+        <w:t xml:space="preserve"> 12).</w:t>
+      </w:r>
+      <w:r>
+        <w:rPr>
+          <w:rFonts w:cstheme="minorHAnsi"/>
+          <w:color w:val="000000" w:themeColor="text1"/>
+        </w:rPr>
+        <w:t xml:space="preserve"> </w:t>
+      </w:r>
+    </w:p>
+    <w:p>
+      <w:pPr>
+        <w:spacing w:line="480" w:lineRule="auto"/>
+        <w:rPr>
+          <w:rFonts w:cstheme="minorHAnsi"/>
+          <w:color w:val="000000" w:themeColor="text1"/>
+        </w:rPr>
+      </w:pPr>
+      <w:r>
+        <w:rPr>
+          <w:rFonts w:cstheme="minorHAnsi"/>
+          <w:color w:val="000000" w:themeColor="text1"/>
+        </w:rPr>
+        <w:tab/>
+        <w:t>Diffusion</w:t>
+      </w:r>
+      <w:r>
+        <w:rPr>
+          <w:rFonts w:cstheme="minorHAnsi"/>
+          <w:color w:val="000000" w:themeColor="text1"/>
+        </w:rPr>
+        <w:t xml:space="preserve"> </w:t>
+      </w:r>
+      <w:r>
+        <w:rPr>
+          <w:rFonts w:cstheme="minorHAnsi"/>
+          <w:color w:val="000000" w:themeColor="text1"/>
+        </w:rPr>
+        <w:t xml:space="preserve">occurs in the </w:t>
+      </w:r>
+      <w:r>
+        <w:rPr>
+          <w:rFonts w:cstheme="minorHAnsi"/>
+          <w:color w:val="000000" w:themeColor="text1"/>
+        </w:rPr>
+        <w:t xml:space="preserve">mixing via the </w:t>
+      </w:r>
+      <w:r>
+        <w:rPr>
+          <w:rFonts w:cstheme="minorHAnsi"/>
+          <w:color w:val="000000" w:themeColor="text1"/>
+        </w:rPr>
+        <w:t>MDS matrix, which</w:t>
+      </w:r>
+      <w:r>
+        <w:rPr>
+          <w:rFonts w:cstheme="minorHAnsi"/>
+          <w:color w:val="000000" w:themeColor="text1"/>
+        </w:rPr>
+        <w:t xml:space="preserve"> was chosen specifically to "provide good diffusion" (</w:t>
+      </w:r>
+      <w:proofErr w:type="spellStart"/>
+      <w:r>
+        <w:rPr>
+          <w:rFonts w:cstheme="minorHAnsi"/>
+          <w:color w:val="000000" w:themeColor="text1"/>
+        </w:rPr>
+        <w:t>Schneier</w:t>
+      </w:r>
+      <w:proofErr w:type="spellEnd"/>
+      <w:r>
+        <w:rPr>
+          <w:rFonts w:cstheme="minorHAnsi"/>
+          <w:color w:val="000000" w:themeColor="text1"/>
+        </w:rPr>
+        <w:t xml:space="preserve"> 10). </w:t>
+      </w:r>
+      <w:r>
+        <w:rPr>
+          <w:rFonts w:cstheme="minorHAnsi"/>
+          <w:color w:val="000000" w:themeColor="text1"/>
+        </w:rPr>
+        <w:t>Also</w:t>
+      </w:r>
+      <w:r>
+        <w:rPr>
+          <w:rFonts w:cstheme="minorHAnsi"/>
+          <w:color w:val="000000" w:themeColor="text1"/>
+        </w:rPr>
+        <w:t>, the PHT, along with the key addition, "provide diffusion between the subblocks and the key" (</w:t>
+      </w:r>
+      <w:proofErr w:type="spellStart"/>
+      <w:r>
+        <w:rPr>
+          <w:rFonts w:cstheme="minorHAnsi"/>
+          <w:color w:val="000000" w:themeColor="text1"/>
+        </w:rPr>
+        <w:t>Schneier</w:t>
+      </w:r>
+      <w:proofErr w:type="spellEnd"/>
+      <w:r>
+        <w:rPr>
+          <w:rFonts w:cstheme="minorHAnsi"/>
+          <w:color w:val="000000" w:themeColor="text1"/>
+        </w:rPr>
+        <w:t xml:space="preserve"> 11).</w:t>
+      </w:r>
+      <w:r>
+        <w:rPr>
+          <w:rFonts w:cstheme="minorHAnsi"/>
+          <w:color w:val="000000" w:themeColor="text1"/>
+        </w:rPr>
+        <w:t xml:space="preserve"> The various bit shifts also aid in diffusion.</w:t>
+      </w:r>
+    </w:p>
+    <w:p>
+      <w:pPr>
+        <w:spacing w:line="480" w:lineRule="auto"/>
+        <w:rPr>
+          <w:rFonts w:cstheme="minorHAnsi"/>
+          <w:color w:val="000000" w:themeColor="text1"/>
+        </w:rPr>
+      </w:pPr>
+      <w:r>
+        <w:rPr>
+          <w:rFonts w:cstheme="minorHAnsi"/>
+          <w:color w:val="000000" w:themeColor="text1"/>
+        </w:rPr>
+        <w:tab/>
+      </w:r>
+      <w:r>
+        <w:rPr>
+          <w:rFonts w:cstheme="minorHAnsi"/>
+          <w:color w:val="000000" w:themeColor="text1"/>
+        </w:rPr>
+        <w:t xml:space="preserve">The cipher's nonlinearity is derived from the S-boxes. </w:t>
+      </w:r>
+      <w:r>
+        <w:rPr>
+          <w:rFonts w:cstheme="minorHAnsi"/>
+          <w:color w:val="000000" w:themeColor="text1"/>
+        </w:rPr>
+        <w:t xml:space="preserve">Like many block ciphers, </w:t>
+      </w:r>
+      <w:proofErr w:type="spellStart"/>
+      <w:r>
+        <w:rPr>
+          <w:rFonts w:cstheme="minorHAnsi"/>
+          <w:color w:val="000000" w:themeColor="text1"/>
+        </w:rPr>
+        <w:t>Twofish</w:t>
+      </w:r>
+      <w:proofErr w:type="spellEnd"/>
+      <w:r>
+        <w:rPr>
+          <w:rFonts w:cstheme="minorHAnsi"/>
+          <w:color w:val="000000" w:themeColor="text1"/>
+        </w:rPr>
+        <w:t xml:space="preserve"> utilizes </w:t>
+      </w:r>
+      <w:r>
+        <w:rPr>
+          <w:rFonts w:cstheme="minorHAnsi"/>
+          <w:color w:val="000000" w:themeColor="text1"/>
+        </w:rPr>
+        <w:t>S-box</w:t>
+      </w:r>
+      <w:r>
+        <w:rPr>
+          <w:rFonts w:cstheme="minorHAnsi"/>
+          <w:color w:val="000000" w:themeColor="text1"/>
+        </w:rPr>
+        <w:t>e</w:t>
+      </w:r>
+      <w:r>
+        <w:rPr>
+          <w:rFonts w:cstheme="minorHAnsi"/>
+          <w:color w:val="000000" w:themeColor="text1"/>
+        </w:rPr>
+        <w:t>s</w:t>
+      </w:r>
+      <w:r>
+        <w:rPr>
+          <w:rFonts w:cstheme="minorHAnsi"/>
+          <w:color w:val="000000" w:themeColor="text1"/>
+        </w:rPr>
+        <w:t xml:space="preserve"> as a "non-linear fixed substitution operation" (</w:t>
+      </w:r>
+      <w:proofErr w:type="spellStart"/>
+      <w:r>
+        <w:rPr>
+          <w:rFonts w:cstheme="minorHAnsi"/>
+          <w:color w:val="000000" w:themeColor="text1"/>
+        </w:rPr>
+        <w:t>bdimciu</w:t>
+      </w:r>
+      <w:proofErr w:type="spellEnd"/>
+      <w:r>
+        <w:rPr>
+          <w:rFonts w:cstheme="minorHAnsi"/>
+          <w:color w:val="000000" w:themeColor="text1"/>
+        </w:rPr>
+        <w:t xml:space="preserve"> 6)</w:t>
+      </w:r>
+      <w:r>
+        <w:rPr>
+          <w:rFonts w:cstheme="minorHAnsi"/>
+          <w:color w:val="000000" w:themeColor="text1"/>
+        </w:rPr>
+        <w:t xml:space="preserve">. </w:t>
+      </w:r>
+      <w:r>
+        <w:rPr>
+          <w:rFonts w:cstheme="minorHAnsi"/>
+          <w:color w:val="000000" w:themeColor="text1"/>
+        </w:rPr>
+        <w:t>T</w:t>
+      </w:r>
+      <w:r>
+        <w:rPr>
+          <w:rFonts w:cstheme="minorHAnsi"/>
+          <w:color w:val="000000" w:themeColor="text1"/>
+        </w:rPr>
+        <w:t xml:space="preserve">he S-box operation cannot be put into a linear equation, </w:t>
+      </w:r>
+      <w:r>
+        <w:rPr>
+          <w:rFonts w:cstheme="minorHAnsi"/>
+          <w:color w:val="000000" w:themeColor="text1"/>
+        </w:rPr>
+        <w:t>making</w:t>
+      </w:r>
+      <w:r>
+        <w:rPr>
+          <w:rFonts w:cstheme="minorHAnsi"/>
+          <w:color w:val="000000" w:themeColor="text1"/>
+        </w:rPr>
+        <w:t xml:space="preserve"> the cipher nonlinear. </w:t>
+      </w:r>
+    </w:p>
+    <w:p>
+      <w:pPr>
+        <w:spacing w:line="480" w:lineRule="auto"/>
+        <w:rPr>
+          <w:rFonts w:eastAsia="Times New Roman" w:cstheme="minorHAnsi"/>
+          <w:color w:val="000000" w:themeColor="text1"/>
+          <w:shd w:val="clear" w:color="auto" w:fill="FFFFFF"/>
+        </w:rPr>
+      </w:pPr>
+      <w:r>
+        <w:rPr>
+          <w:rFonts w:cstheme="minorHAnsi"/>
+          <w:color w:val="000000" w:themeColor="text1"/>
+        </w:rPr>
+        <w:tab/>
+        <w:t xml:space="preserve">The </w:t>
+      </w:r>
+      <w:proofErr w:type="spellStart"/>
+      <w:r>
+        <w:rPr>
+          <w:rFonts w:cstheme="minorHAnsi"/>
+          <w:color w:val="000000" w:themeColor="text1"/>
+        </w:rPr>
+        <w:t>Twofish</w:t>
+      </w:r>
+      <w:proofErr w:type="spellEnd"/>
+      <w:r>
+        <w:rPr>
+          <w:rFonts w:cstheme="minorHAnsi"/>
+          <w:color w:val="000000" w:themeColor="text1"/>
+        </w:rPr>
+        <w:t xml:space="preserve"> cipher was designed by: </w:t>
+      </w:r>
+      <w:r>
+        <w:rPr>
+          <w:rFonts w:eastAsia="Times New Roman" w:cstheme="minorHAnsi"/>
+          <w:color w:val="000000" w:themeColor="text1"/>
+          <w:shd w:val="clear" w:color="auto" w:fill="FFFFFF"/>
+        </w:rPr>
+        <w:t xml:space="preserve">Bruce </w:t>
+      </w:r>
+      <w:proofErr w:type="spellStart"/>
+      <w:r>
+        <w:rPr>
+          <w:rFonts w:eastAsia="Times New Roman" w:cstheme="minorHAnsi"/>
+          <w:color w:val="000000" w:themeColor="text1"/>
+          <w:shd w:val="clear" w:color="auto" w:fill="FFFFFF"/>
+        </w:rPr>
+        <w:t>Schneier</w:t>
+      </w:r>
+      <w:proofErr w:type="spellEnd"/>
+      <w:r>
+        <w:rPr>
+          <w:rFonts w:eastAsia="Times New Roman" w:cstheme="minorHAnsi"/>
+          <w:color w:val="000000" w:themeColor="text1"/>
+          <w:shd w:val="clear" w:color="auto" w:fill="FFFFFF"/>
+        </w:rPr>
+        <w:t>, John Kelsey, Doug Whiting, David Wagner, Chris Hall, and Niels Ferguson</w:t>
+      </w:r>
+      <w:r>
+        <w:rPr>
+          <w:rFonts w:eastAsia="Times New Roman" w:cstheme="minorHAnsi"/>
+          <w:color w:val="000000" w:themeColor="text1"/>
+          <w:shd w:val="clear" w:color="auto" w:fill="FFFFFF"/>
+        </w:rPr>
+        <w:t xml:space="preserve">. Bruce </w:t>
+      </w:r>
+      <w:proofErr w:type="spellStart"/>
+      <w:r>
+        <w:rPr>
+          <w:rFonts w:eastAsia="Times New Roman" w:cstheme="minorHAnsi"/>
+          <w:color w:val="000000" w:themeColor="text1"/>
+          <w:shd w:val="clear" w:color="auto" w:fill="FFFFFF"/>
+        </w:rPr>
+        <w:t>Schneier</w:t>
+      </w:r>
+      <w:proofErr w:type="spellEnd"/>
+      <w:r>
+        <w:rPr>
+          <w:rFonts w:eastAsia="Times New Roman" w:cstheme="minorHAnsi"/>
+          <w:color w:val="000000" w:themeColor="text1"/>
+          <w:shd w:val="clear" w:color="auto" w:fill="FFFFFF"/>
+        </w:rPr>
+        <w:t xml:space="preserve"> is considered </w:t>
+      </w:r>
+      <w:r>
+        <w:rPr>
+          <w:rFonts w:eastAsia="Times New Roman" w:cstheme="minorHAnsi"/>
+          <w:color w:val="000000" w:themeColor="text1"/>
+          <w:shd w:val="clear" w:color="auto" w:fill="FFFFFF"/>
+        </w:rPr>
+        <w:t xml:space="preserve">to be </w:t>
+      </w:r>
+      <w:r>
+        <w:rPr>
+          <w:rFonts w:eastAsia="Times New Roman" w:cstheme="minorHAnsi"/>
+          <w:color w:val="000000" w:themeColor="text1"/>
+          <w:shd w:val="clear" w:color="auto" w:fill="FFFFFF"/>
+        </w:rPr>
+        <w:t>the primary designer</w:t>
+      </w:r>
+      <w:r>
+        <w:rPr>
+          <w:rFonts w:eastAsia="Times New Roman" w:cstheme="minorHAnsi"/>
+          <w:color w:val="000000" w:themeColor="text1"/>
+          <w:shd w:val="clear" w:color="auto" w:fill="FFFFFF"/>
+        </w:rPr>
+        <w:t xml:space="preserve"> (Wikipedia </w:t>
+      </w:r>
+      <w:proofErr w:type="spellStart"/>
+      <w:r>
+        <w:rPr>
+          <w:rFonts w:eastAsia="Times New Roman" w:cstheme="minorHAnsi"/>
+          <w:color w:val="000000" w:themeColor="text1"/>
+          <w:shd w:val="clear" w:color="auto" w:fill="FFFFFF"/>
+        </w:rPr>
+        <w:t>Twofish</w:t>
+      </w:r>
+      <w:proofErr w:type="spellEnd"/>
+      <w:r>
+        <w:rPr>
+          <w:rFonts w:eastAsia="Times New Roman" w:cstheme="minorHAnsi"/>
+          <w:color w:val="000000" w:themeColor="text1"/>
+          <w:shd w:val="clear" w:color="auto" w:fill="FFFFFF"/>
+        </w:rPr>
+        <w:t>)</w:t>
+      </w:r>
+      <w:r>
+        <w:rPr>
+          <w:rFonts w:eastAsia="Times New Roman" w:cstheme="minorHAnsi"/>
+          <w:color w:val="000000" w:themeColor="text1"/>
+          <w:shd w:val="clear" w:color="auto" w:fill="FFFFFF"/>
+        </w:rPr>
+        <w:t xml:space="preserve">. </w:t>
+      </w:r>
+      <w:r>
+        <w:rPr>
+          <w:rFonts w:eastAsia="Times New Roman" w:cstheme="minorHAnsi"/>
+          <w:color w:val="000000" w:themeColor="text1"/>
+          <w:shd w:val="clear" w:color="auto" w:fill="FFFFFF"/>
+        </w:rPr>
+        <w:t>He is a "cryptographer, computer security professional, privacy specialist and writer</w:t>
+      </w:r>
+      <w:r>
+        <w:rPr>
+          <w:rFonts w:eastAsia="Times New Roman" w:cstheme="minorHAnsi"/>
+          <w:color w:val="000000" w:themeColor="text1"/>
+          <w:shd w:val="clear" w:color="auto" w:fill="FFFFFF"/>
+        </w:rPr>
+        <w:t>"</w:t>
+      </w:r>
+      <w:r>
+        <w:rPr>
+          <w:rFonts w:eastAsia="Times New Roman" w:cstheme="minorHAnsi"/>
+          <w:color w:val="000000" w:themeColor="text1"/>
+          <w:shd w:val="clear" w:color="auto" w:fill="FFFFFF"/>
+        </w:rPr>
+        <w:t xml:space="preserve"> (Wikipedia Bruce </w:t>
+      </w:r>
+      <w:proofErr w:type="spellStart"/>
+      <w:r>
+        <w:rPr>
+          <w:rFonts w:eastAsia="Times New Roman" w:cstheme="minorHAnsi"/>
+          <w:color w:val="000000" w:themeColor="text1"/>
+          <w:shd w:val="clear" w:color="auto" w:fill="FFFFFF"/>
+        </w:rPr>
+        <w:t>Schneier</w:t>
+      </w:r>
+      <w:proofErr w:type="spellEnd"/>
+      <w:r>
+        <w:rPr>
+          <w:rFonts w:eastAsia="Times New Roman" w:cstheme="minorHAnsi"/>
+          <w:color w:val="000000" w:themeColor="text1"/>
+          <w:shd w:val="clear" w:color="auto" w:fill="FFFFFF"/>
+        </w:rPr>
+        <w:t>)</w:t>
+      </w:r>
+      <w:r>
+        <w:rPr>
+          <w:rFonts w:eastAsia="Times New Roman" w:cstheme="minorHAnsi"/>
+          <w:color w:val="000000" w:themeColor="text1"/>
+          <w:shd w:val="clear" w:color="auto" w:fill="FFFFFF"/>
+        </w:rPr>
+        <w:t xml:space="preserve">. He is from Brooklyn, New York, and is currently a fellow at the Berkman Center for Internet &amp; Society at Harvard Law School. </w:t>
+      </w:r>
+      <w:r>
+        <w:rPr>
+          <w:rFonts w:eastAsia="Times New Roman" w:cstheme="minorHAnsi"/>
+          <w:color w:val="000000" w:themeColor="text1"/>
+          <w:shd w:val="clear" w:color="auto" w:fill="FFFFFF"/>
+        </w:rPr>
+        <w:t xml:space="preserve">He received a bachelor's degree in physics from the University of Rochester, followed by a Master's in Computer Science from American University, and was later awarded an honorary PhD from the University of Westminster. </w:t>
+      </w:r>
+      <w:r>
+        <w:rPr>
+          <w:rFonts w:eastAsia="Times New Roman" w:cstheme="minorHAnsi"/>
+          <w:color w:val="000000" w:themeColor="text1"/>
+          <w:shd w:val="clear" w:color="auto" w:fill="FFFFFF"/>
+        </w:rPr>
+        <w:t xml:space="preserve">He has worked for Harvard University, </w:t>
+      </w:r>
+      <w:proofErr w:type="spellStart"/>
+      <w:r>
+        <w:rPr>
+          <w:rFonts w:eastAsia="Times New Roman" w:cstheme="minorHAnsi"/>
+          <w:color w:val="000000" w:themeColor="text1"/>
+          <w:shd w:val="clear" w:color="auto" w:fill="FFFFFF"/>
+        </w:rPr>
+        <w:t>Counterplane</w:t>
+      </w:r>
+      <w:proofErr w:type="spellEnd"/>
+      <w:r>
+        <w:rPr>
+          <w:rFonts w:eastAsia="Times New Roman" w:cstheme="minorHAnsi"/>
+          <w:color w:val="000000" w:themeColor="text1"/>
+          <w:shd w:val="clear" w:color="auto" w:fill="FFFFFF"/>
+        </w:rPr>
+        <w:t xml:space="preserve"> Internet Security, Bell </w:t>
+      </w:r>
+      <w:proofErr w:type="spellStart"/>
+      <w:r>
+        <w:rPr>
+          <w:rFonts w:eastAsia="Times New Roman" w:cstheme="minorHAnsi"/>
+          <w:color w:val="000000" w:themeColor="text1"/>
+          <w:shd w:val="clear" w:color="auto" w:fill="FFFFFF"/>
+        </w:rPr>
+        <w:t>Labs</w:t>
+      </w:r>
+      <w:proofErr w:type="spellEnd"/>
+      <w:r>
+        <w:rPr>
+          <w:rFonts w:eastAsia="Times New Roman" w:cstheme="minorHAnsi"/>
+          <w:color w:val="000000" w:themeColor="text1"/>
+          <w:shd w:val="clear" w:color="auto" w:fill="FFFFFF"/>
+        </w:rPr>
+        <w:t>, U.S. Department of Defense, and BT Group</w:t>
+      </w:r>
+      <w:r>
+        <w:rPr>
+          <w:rFonts w:eastAsia="Times New Roman" w:cstheme="minorHAnsi"/>
+          <w:color w:val="000000" w:themeColor="text1"/>
+          <w:shd w:val="clear" w:color="auto" w:fill="FFFFFF"/>
+        </w:rPr>
+        <w:t xml:space="preserve"> (Wikipedia Bruce </w:t>
+      </w:r>
+      <w:proofErr w:type="spellStart"/>
+      <w:r>
+        <w:rPr>
+          <w:rFonts w:eastAsia="Times New Roman" w:cstheme="minorHAnsi"/>
+          <w:color w:val="000000" w:themeColor="text1"/>
+          <w:shd w:val="clear" w:color="auto" w:fill="FFFFFF"/>
+        </w:rPr>
+        <w:t>Schneier</w:t>
+      </w:r>
+      <w:proofErr w:type="spellEnd"/>
+      <w:r>
+        <w:rPr>
+          <w:rFonts w:eastAsia="Times New Roman" w:cstheme="minorHAnsi"/>
+          <w:color w:val="000000" w:themeColor="text1"/>
+          <w:shd w:val="clear" w:color="auto" w:fill="FFFFFF"/>
+        </w:rPr>
+        <w:t>).</w:t>
+      </w:r>
+    </w:p>
+    <w:p>
+      <w:pPr>
+        <w:rPr>
+          <w:rFonts w:eastAsia="Times New Roman" w:cstheme="minorHAnsi"/>
+          <w:color w:val="000000" w:themeColor="text1"/>
+          <w:shd w:val="clear" w:color="auto" w:fill="FFFFFF"/>
+        </w:rPr>
+      </w:pPr>
+      <w:r>
+        <w:rPr>
+          <w:rFonts w:eastAsia="Times New Roman" w:cstheme="minorHAnsi"/>
+          <w:color w:val="000000" w:themeColor="text1"/>
+          <w:shd w:val="clear" w:color="auto" w:fill="FFFFFF"/>
+        </w:rPr>
+        <w:br w:type="page"/>
+      </w:r>
+    </w:p>
+    <w:p>
+      <w:pPr>
+        <w:spacing w:line="480" w:lineRule="auto"/>
+        <w:jc w:val="center"/>
+        <w:rPr>
+          <w:rFonts w:eastAsia="Times New Roman" w:cstheme="minorHAnsi"/>
+          <w:color w:val="000000" w:themeColor="text1"/>
+          <w:u w:val="single"/>
+        </w:rPr>
+      </w:pPr>
+      <w:r>
+        <w:rPr>
+          <w:rFonts w:eastAsia="Times New Roman" w:cstheme="minorHAnsi"/>
+          <w:color w:val="000000" w:themeColor="text1"/>
+          <w:u w:val="single"/>
+        </w:rPr>
+        <w:lastRenderedPageBreak/>
+        <w:t>Works Cited (short answer)</w:t>
+      </w:r>
+    </w:p>
+    <w:p>
+      <w:pPr>
+        <w:pStyle w:val="NormalWeb"/>
+        <w:ind w:left="567" w:hanging="567"/>
+        <w:rPr>
+          <w:rFonts w:asciiTheme="minorHAnsi" w:hAnsiTheme="minorHAnsi" w:cstheme="minorHAnsi"/>
+        </w:rPr>
+      </w:pPr>
+      <w:proofErr w:type="spellStart"/>
+      <w:r>
+        <w:rPr>
+          <w:rFonts w:asciiTheme="minorHAnsi" w:hAnsiTheme="minorHAnsi" w:cstheme="minorHAnsi"/>
+        </w:rPr>
+        <w:t>bdimciu</w:t>
+      </w:r>
+      <w:proofErr w:type="spellEnd"/>
+      <w:r>
+        <w:rPr>
+          <w:rFonts w:asciiTheme="minorHAnsi" w:hAnsiTheme="minorHAnsi" w:cstheme="minorHAnsi"/>
+        </w:rPr>
+        <w:t>. “</w:t>
+      </w:r>
+      <w:proofErr w:type="spellStart"/>
+      <w:r>
+        <w:rPr>
+          <w:rFonts w:asciiTheme="minorHAnsi" w:hAnsiTheme="minorHAnsi" w:cstheme="minorHAnsi"/>
+        </w:rPr>
+        <w:t>Twofish</w:t>
+      </w:r>
+      <w:proofErr w:type="spellEnd"/>
+      <w:r>
+        <w:rPr>
+          <w:rFonts w:asciiTheme="minorHAnsi" w:hAnsiTheme="minorHAnsi" w:cstheme="minorHAnsi"/>
+        </w:rPr>
+        <w:t xml:space="preserve"> Encryption Algorithm on ZYBO.” </w:t>
+      </w:r>
+      <w:proofErr w:type="spellStart"/>
+      <w:r>
+        <w:rPr>
+          <w:rFonts w:asciiTheme="minorHAnsi" w:hAnsiTheme="minorHAnsi" w:cstheme="minorHAnsi"/>
+          <w:i/>
+          <w:iCs/>
+        </w:rPr>
+        <w:t>Instructables</w:t>
+      </w:r>
+      <w:proofErr w:type="spellEnd"/>
+      <w:r>
+        <w:rPr>
+          <w:rFonts w:asciiTheme="minorHAnsi" w:hAnsiTheme="minorHAnsi" w:cstheme="minorHAnsi"/>
+        </w:rPr>
+        <w:t xml:space="preserve">, </w:t>
+      </w:r>
+      <w:proofErr w:type="spellStart"/>
+      <w:r>
+        <w:rPr>
+          <w:rFonts w:asciiTheme="minorHAnsi" w:hAnsiTheme="minorHAnsi" w:cstheme="minorHAnsi"/>
+        </w:rPr>
+        <w:t>Instructables</w:t>
+      </w:r>
+      <w:proofErr w:type="spellEnd"/>
+      <w:r>
+        <w:rPr>
+          <w:rFonts w:asciiTheme="minorHAnsi" w:hAnsiTheme="minorHAnsi" w:cstheme="minorHAnsi"/>
+        </w:rPr>
+        <w:t>, 19 Sept. 2017, www.instructables.com/id/Twofish-Encryption-Algorithm-on-ZYBO/.</w:t>
+      </w:r>
+    </w:p>
+    <w:p>
+      <w:pPr>
+        <w:pStyle w:val="NormalWeb"/>
+        <w:ind w:left="567" w:hanging="567"/>
+        <w:rPr>
+          <w:rFonts w:asciiTheme="minorHAnsi" w:hAnsiTheme="minorHAnsi" w:cstheme="minorHAnsi"/>
+        </w:rPr>
+      </w:pPr>
+      <w:r>
+        <w:rPr>
+          <w:rFonts w:asciiTheme="minorHAnsi" w:hAnsiTheme="minorHAnsi" w:cstheme="minorHAnsi"/>
+        </w:rPr>
+        <w:t xml:space="preserve">K, Aparna, et al. “A Study of </w:t>
+      </w:r>
+      <w:proofErr w:type="spellStart"/>
+      <w:r>
+        <w:rPr>
+          <w:rFonts w:asciiTheme="minorHAnsi" w:hAnsiTheme="minorHAnsi" w:cstheme="minorHAnsi"/>
+        </w:rPr>
+        <w:t>Twofish</w:t>
+      </w:r>
+      <w:proofErr w:type="spellEnd"/>
+      <w:r>
+        <w:rPr>
+          <w:rFonts w:asciiTheme="minorHAnsi" w:hAnsiTheme="minorHAnsi" w:cstheme="minorHAnsi"/>
+        </w:rPr>
+        <w:t xml:space="preserve"> Algorithm.” </w:t>
+      </w:r>
+      <w:r>
+        <w:rPr>
+          <w:rFonts w:asciiTheme="minorHAnsi" w:hAnsiTheme="minorHAnsi" w:cstheme="minorHAnsi"/>
+          <w:i/>
+          <w:iCs/>
+        </w:rPr>
+        <w:t>IJEDR</w:t>
+      </w:r>
+      <w:r>
+        <w:rPr>
+          <w:rFonts w:asciiTheme="minorHAnsi" w:hAnsiTheme="minorHAnsi" w:cstheme="minorHAnsi"/>
+        </w:rPr>
+        <w:t>, Volume 4, Issue 2, 2016, www.ijedr.org/papers/IJEDR1602023.pdf.</w:t>
+      </w:r>
+    </w:p>
+    <w:p>
+      <w:pPr>
+        <w:pStyle w:val="NormalWeb"/>
+        <w:ind w:left="567" w:hanging="567"/>
+        <w:rPr>
+          <w:rFonts w:asciiTheme="minorHAnsi" w:hAnsiTheme="minorHAnsi" w:cstheme="minorHAnsi"/>
+        </w:rPr>
+      </w:pPr>
+      <w:proofErr w:type="spellStart"/>
+      <w:r>
+        <w:rPr>
+          <w:rFonts w:asciiTheme="minorHAnsi" w:hAnsiTheme="minorHAnsi" w:cstheme="minorHAnsi"/>
+        </w:rPr>
+        <w:t>Schneier</w:t>
+      </w:r>
+      <w:proofErr w:type="spellEnd"/>
+      <w:r>
+        <w:rPr>
+          <w:rFonts w:asciiTheme="minorHAnsi" w:hAnsiTheme="minorHAnsi" w:cstheme="minorHAnsi"/>
+        </w:rPr>
+        <w:t xml:space="preserve">, Bruce. “The </w:t>
+      </w:r>
+      <w:proofErr w:type="spellStart"/>
+      <w:r>
+        <w:rPr>
+          <w:rFonts w:asciiTheme="minorHAnsi" w:hAnsiTheme="minorHAnsi" w:cstheme="minorHAnsi"/>
+        </w:rPr>
+        <w:t>Twofish</w:t>
+      </w:r>
+      <w:proofErr w:type="spellEnd"/>
+      <w:r>
+        <w:rPr>
+          <w:rFonts w:asciiTheme="minorHAnsi" w:hAnsiTheme="minorHAnsi" w:cstheme="minorHAnsi"/>
+        </w:rPr>
+        <w:t xml:space="preserve"> Encryption Algorithm.” </w:t>
+      </w:r>
+      <w:proofErr w:type="spellStart"/>
+      <w:r>
+        <w:rPr>
+          <w:rFonts w:asciiTheme="minorHAnsi" w:hAnsiTheme="minorHAnsi" w:cstheme="minorHAnsi"/>
+          <w:i/>
+          <w:iCs/>
+        </w:rPr>
+        <w:t>Schneier</w:t>
+      </w:r>
+      <w:proofErr w:type="spellEnd"/>
+      <w:r>
+        <w:rPr>
+          <w:rFonts w:asciiTheme="minorHAnsi" w:hAnsiTheme="minorHAnsi" w:cstheme="minorHAnsi"/>
+          <w:i/>
+          <w:iCs/>
+        </w:rPr>
+        <w:t xml:space="preserve"> on Security</w:t>
+      </w:r>
+      <w:r>
+        <w:rPr>
+          <w:rFonts w:asciiTheme="minorHAnsi" w:hAnsiTheme="minorHAnsi" w:cstheme="minorHAnsi"/>
+        </w:rPr>
+        <w:t>, 1998, www.schneier.com/academic/archives/1998/12/the_twofish_encrypti.html.</w:t>
+      </w:r>
+    </w:p>
+    <w:p>
+      <w:pPr>
+        <w:pStyle w:val="NormalWeb"/>
+        <w:ind w:left="567" w:hanging="567"/>
+        <w:rPr>
+          <w:rFonts w:asciiTheme="minorHAnsi" w:hAnsiTheme="minorHAnsi" w:cstheme="minorHAnsi"/>
+        </w:rPr>
+      </w:pPr>
+      <w:r>
+        <w:rPr>
+          <w:rFonts w:asciiTheme="minorHAnsi" w:hAnsiTheme="minorHAnsi" w:cstheme="minorHAnsi"/>
+        </w:rPr>
+        <w:t xml:space="preserve">Wikipedia Contributors. “Bruce </w:t>
+      </w:r>
+      <w:proofErr w:type="spellStart"/>
+      <w:r>
+        <w:rPr>
+          <w:rFonts w:asciiTheme="minorHAnsi" w:hAnsiTheme="minorHAnsi" w:cstheme="minorHAnsi"/>
+        </w:rPr>
+        <w:t>Schneier</w:t>
+      </w:r>
+      <w:proofErr w:type="spellEnd"/>
+      <w:r>
+        <w:rPr>
+          <w:rFonts w:asciiTheme="minorHAnsi" w:hAnsiTheme="minorHAnsi" w:cstheme="minorHAnsi"/>
+        </w:rPr>
+        <w:t xml:space="preserve">.” </w:t>
+      </w:r>
+      <w:r>
+        <w:rPr>
+          <w:rFonts w:asciiTheme="minorHAnsi" w:hAnsiTheme="minorHAnsi" w:cstheme="minorHAnsi"/>
+          <w:i/>
+          <w:iCs/>
+        </w:rPr>
+        <w:t>Wikipedia</w:t>
+      </w:r>
+      <w:r>
+        <w:rPr>
+          <w:rFonts w:asciiTheme="minorHAnsi" w:hAnsiTheme="minorHAnsi" w:cstheme="minorHAnsi"/>
+        </w:rPr>
+        <w:t>, Wikimedia Foundation, 13 Mar. 2020, en.wikipedia.org/wiki/</w:t>
+      </w:r>
+      <w:proofErr w:type="spellStart"/>
+      <w:r>
+        <w:rPr>
+          <w:rFonts w:asciiTheme="minorHAnsi" w:hAnsiTheme="minorHAnsi" w:cstheme="minorHAnsi"/>
+        </w:rPr>
+        <w:t>Bruce_Schneier</w:t>
+      </w:r>
+      <w:proofErr w:type="spellEnd"/>
+      <w:r>
+        <w:rPr>
+          <w:rFonts w:asciiTheme="minorHAnsi" w:hAnsiTheme="minorHAnsi" w:cstheme="minorHAnsi"/>
+        </w:rPr>
+        <w:t>.</w:t>
+      </w:r>
+    </w:p>
+    <w:p>
+      <w:pPr>
+        <w:pStyle w:val="NormalWeb"/>
+        <w:ind w:left="567" w:hanging="567"/>
+        <w:rPr>
+          <w:rFonts w:asciiTheme="minorHAnsi" w:hAnsiTheme="minorHAnsi" w:cstheme="minorHAnsi"/>
+        </w:rPr>
+      </w:pPr>
+      <w:r>
+        <w:rPr>
+          <w:rFonts w:asciiTheme="minorHAnsi" w:hAnsiTheme="minorHAnsi" w:cstheme="minorHAnsi"/>
+        </w:rPr>
+        <w:t>Wikipedia Contributors. “</w:t>
+      </w:r>
+      <w:proofErr w:type="spellStart"/>
+      <w:r>
+        <w:rPr>
+          <w:rFonts w:asciiTheme="minorHAnsi" w:hAnsiTheme="minorHAnsi" w:cstheme="minorHAnsi"/>
+        </w:rPr>
+        <w:t>Twofish</w:t>
+      </w:r>
+      <w:proofErr w:type="spellEnd"/>
+      <w:r>
+        <w:rPr>
+          <w:rFonts w:asciiTheme="minorHAnsi" w:hAnsiTheme="minorHAnsi" w:cstheme="minorHAnsi"/>
+        </w:rPr>
+        <w:t xml:space="preserve">.” </w:t>
+      </w:r>
+      <w:r>
+        <w:rPr>
+          <w:rFonts w:asciiTheme="minorHAnsi" w:hAnsiTheme="minorHAnsi" w:cstheme="minorHAnsi"/>
+          <w:i/>
+          <w:iCs/>
+        </w:rPr>
+        <w:t>Wikipedia</w:t>
+      </w:r>
+      <w:r>
+        <w:rPr>
+          <w:rFonts w:asciiTheme="minorHAnsi" w:hAnsiTheme="minorHAnsi" w:cstheme="minorHAnsi"/>
+        </w:rPr>
+        <w:t>, Wikimedia Foundation, 6 Oct. 2019, en.wikipedia.org/wiki/</w:t>
+      </w:r>
+      <w:proofErr w:type="spellStart"/>
+      <w:r>
+        <w:rPr>
+          <w:rFonts w:asciiTheme="minorHAnsi" w:hAnsiTheme="minorHAnsi" w:cstheme="minorHAnsi"/>
+        </w:rPr>
+        <w:t>Twofish</w:t>
+      </w:r>
+      <w:proofErr w:type="spellEnd"/>
+      <w:r>
+        <w:rPr>
+          <w:rFonts w:asciiTheme="minorHAnsi" w:hAnsiTheme="minorHAnsi" w:cstheme="minorHAnsi"/>
+        </w:rPr>
+        <w:t>.</w:t>
+      </w:r>
+    </w:p>
+    <w:p>
+      <w:pPr>
+        <w:rPr>
+          <w:rFonts w:cstheme="minorHAnsi"/>
+          <w:color w:val="000000" w:themeColor="text1"/>
+        </w:rPr>
+      </w:pPr>
+      <w:r>
+        <w:rPr>
+          <w:rFonts w:cstheme="minorHAnsi"/>
+          <w:color w:val="000000" w:themeColor="text1"/>
+        </w:rPr>
+        <w:br w:type="page"/>
+      </w:r>
+    </w:p>
+    <w:p>
+      <w:pPr>
+        <w:spacing w:line="480" w:lineRule="auto"/>
+        <w:rPr>
+          <w:rFonts w:cstheme="minorHAnsi"/>
+          <w:color w:val="000000" w:themeColor="text1"/>
+        </w:rPr>
+      </w:pPr>
     </w:p>
     <w:sectPr>
       <w:pgSz w:w="12240" w:h="15840"/>
@@ -460,6 +2109,59 @@
     <w:semiHidden/>
     <w:unhideWhenUsed/>
   </w:style>
+  <w:style w:type="character" w:styleId="Hyperlink">
+    <w:name w:val="Hyperlink"/>
+    <w:basedOn w:val="DefaultParagraphFont"/>
+    <w:uiPriority w:val="99"/>
+    <w:semiHidden/>
+    <w:unhideWhenUsed/>
+    <w:rsid w:val="009B5456"/>
+    <w:rPr>
+      <w:color w:val="0000FF"/>
+      <w:u w:val="single"/>
+    </w:rPr>
+  </w:style>
+  <w:style w:type="paragraph" w:styleId="NormalWeb">
+    <w:name w:val="Normal (Web)"/>
+    <w:basedOn w:val="Normal"/>
+    <w:uiPriority w:val="99"/>
+    <w:semiHidden/>
+    <w:unhideWhenUsed/>
+    <w:rsid w:val="009B5456"/>
+    <w:pPr>
+      <w:spacing w:before="100" w:beforeAutospacing="1" w:after="100" w:afterAutospacing="1"/>
+    </w:pPr>
+    <w:rPr>
+      <w:rFonts w:ascii="Times New Roman" w:eastAsia="Times New Roman" w:hAnsi="Times New Roman" w:cs="Times New Roman"/>
+    </w:rPr>
+  </w:style>
+  <w:style w:type="paragraph" w:styleId="BalloonText">
+    <w:name w:val="Balloon Text"/>
+    <w:basedOn w:val="Normal"/>
+    <w:link w:val="BalloonTextChar"/>
+    <w:uiPriority w:val="99"/>
+    <w:semiHidden/>
+    <w:unhideWhenUsed/>
+    <w:rsid w:val="005F59DF"/>
+    <w:rPr>
+      <w:rFonts w:ascii="Times New Roman" w:hAnsi="Times New Roman" w:cs="Times New Roman"/>
+      <w:sz w:val="18"/>
+      <w:szCs w:val="18"/>
+    </w:rPr>
+  </w:style>
+  <w:style w:type="character" w:customStyle="1" w:styleId="BalloonTextChar">
+    <w:name w:val="Balloon Text Char"/>
+    <w:basedOn w:val="DefaultParagraphFont"/>
+    <w:link w:val="BalloonText"/>
+    <w:uiPriority w:val="99"/>
+    <w:semiHidden/>
+    <w:rsid w:val="005F59DF"/>
+    <w:rPr>
+      <w:rFonts w:ascii="Times New Roman" w:hAnsi="Times New Roman" w:cs="Times New Roman"/>
+      <w:sz w:val="18"/>
+      <w:szCs w:val="18"/>
+    </w:rPr>
+  </w:style>
 </w:styles>
 </file>
 

</xml_diff>

<commit_message>
finished mono v poly, moving to vigener
</commit_message>
<xml_diff>
--- a/CSC440FinalExam.docx
+++ b/CSC440FinalExam.docx
@@ -1220,7 +1220,7 @@
           <w:color w:val="000000" w:themeColor="text1"/>
           <w:shd w:val="clear" w:color="auto" w:fill="FFFFFF"/>
         </w:rPr>
-        <w:t>He has worked for Harvard University, Counterplane Internet Security, Bell Labs, U.S. Department of Defense, and BT Group</w:t>
+        <w:t>He has worked for Harvard University, Counterpane Internet Security, Bell Labs, U.S. Department of Defense, and BT Group</w:t>
       </w:r>
       <w:r>
         <w:rPr>
@@ -1282,6 +1282,7 @@
         </w:rPr>
         <w:t xml:space="preserve">bdimciu. “Twofish Encryption Algorithm on ZYBO.” </w:t>
       </w:r>
+      <w:proofErr w:type="spellStart"/>
       <w:r>
         <w:rPr>
           <w:rFonts w:asciiTheme="minorHAnsi" w:hAnsiTheme="minorHAnsi" w:cstheme="minorHAnsi"/>
@@ -1290,11 +1291,26 @@
         </w:rPr>
         <w:t>Instructables</w:t>
       </w:r>
+      <w:proofErr w:type="spellEnd"/>
       <w:r>
         <w:rPr>
           <w:rFonts w:asciiTheme="minorHAnsi" w:hAnsiTheme="minorHAnsi" w:cstheme="minorHAnsi"/>
         </w:rPr>
-        <w:t>, Instructables, 19 Sept. 2017, www.instructables.com/id/Twofish-Encryption-Algorithm-on-ZYBO/.</w:t>
+        <w:t xml:space="preserve">, </w:t>
+      </w:r>
+      <w:proofErr w:type="spellStart"/>
+      <w:r>
+        <w:rPr>
+          <w:rFonts w:asciiTheme="minorHAnsi" w:hAnsiTheme="minorHAnsi" w:cstheme="minorHAnsi"/>
+        </w:rPr>
+        <w:t>Instructables</w:t>
+      </w:r>
+      <w:proofErr w:type="spellEnd"/>
+      <w:r>
+        <w:rPr>
+          <w:rFonts w:asciiTheme="minorHAnsi" w:hAnsiTheme="minorHAnsi" w:cstheme="minorHAnsi"/>
+        </w:rPr>
+        <w:t>, 19 Sept. 2017, www.instructables.com/id/Twofish-Encryption-Algorithm-on-ZYBO/.</w:t>
       </w:r>
     </w:p>
     <w:p>
@@ -1381,7 +1397,21 @@
         <w:rPr>
           <w:rFonts w:asciiTheme="minorHAnsi" w:hAnsiTheme="minorHAnsi" w:cstheme="minorHAnsi"/>
         </w:rPr>
-        <w:t>, Wikimedia Foundation, 13 Mar. 2020, en.wikipedia.org/wiki/Bruce_Schneier.</w:t>
+        <w:t>, Wikimedia Foundation, 13 Mar. 2020, en.wikipedia.org/wiki/</w:t>
+      </w:r>
+      <w:proofErr w:type="spellStart"/>
+      <w:r>
+        <w:rPr>
+          <w:rFonts w:asciiTheme="minorHAnsi" w:hAnsiTheme="minorHAnsi" w:cstheme="minorHAnsi"/>
+        </w:rPr>
+        <w:t>Bruce_Schneier</w:t>
+      </w:r>
+      <w:proofErr w:type="spellEnd"/>
+      <w:r>
+        <w:rPr>
+          <w:rFonts w:asciiTheme="minorHAnsi" w:hAnsiTheme="minorHAnsi" w:cstheme="minorHAnsi"/>
+        </w:rPr>
+        <w:t>.</w:t>
       </w:r>
     </w:p>
     <w:p>
@@ -1427,6 +1457,252 @@
         </w:rPr>
         <w:br w:type="page"/>
       </w:r>
+    </w:p>
+    <w:p>
+      <w:pPr>
+        <w:spacing w:line="480" w:lineRule="auto"/>
+        <w:rPr>
+          <w:rFonts w:cstheme="minorHAnsi"/>
+          <w:color w:val="000000" w:themeColor="text1"/>
+        </w:rPr>
+      </w:pPr>
+      <w:r>
+        <w:rPr>
+          <w:rFonts w:cstheme="minorHAnsi"/>
+          <w:b/>
+          <w:bCs/>
+          <w:color w:val="000000" w:themeColor="text1"/>
+          <w:u w:val="single"/>
+        </w:rPr>
+        <w:lastRenderedPageBreak/>
+        <w:t>Monoalphabetic vs. polyalphabetic</w:t>
+      </w:r>
+      <w:r>
+        <w:rPr>
+          <w:rFonts w:cstheme="minorHAnsi"/>
+          <w:color w:val="000000" w:themeColor="text1"/>
+        </w:rPr>
+        <w:t xml:space="preserve">. </w:t>
+      </w:r>
+      <w:r>
+        <w:rPr>
+          <w:rFonts w:cstheme="minorHAnsi"/>
+          <w:color w:val="000000" w:themeColor="text1"/>
+        </w:rPr>
+        <w:t xml:space="preserve">The first thing I would do would be to see which characters composed the ciphertext. If, for example, the entire ciphertext </w:t>
+      </w:r>
+      <w:r>
+        <w:rPr>
+          <w:rFonts w:cstheme="minorHAnsi"/>
+          <w:color w:val="000000" w:themeColor="text1"/>
+        </w:rPr>
+        <w:t>was</w:t>
+      </w:r>
+      <w:r>
+        <w:rPr>
+          <w:rFonts w:cstheme="minorHAnsi"/>
+          <w:color w:val="000000" w:themeColor="text1"/>
+        </w:rPr>
+        <w:t xml:space="preserve"> made up of the letters "ADFGX," I think </w:t>
+      </w:r>
+      <w:r>
+        <w:rPr>
+          <w:rFonts w:cstheme="minorHAnsi"/>
+          <w:color w:val="000000" w:themeColor="text1"/>
+        </w:rPr>
+        <w:t>it'd be</w:t>
+      </w:r>
+      <w:r>
+        <w:rPr>
+          <w:rFonts w:cstheme="minorHAnsi"/>
+          <w:color w:val="000000" w:themeColor="text1"/>
+        </w:rPr>
+        <w:t xml:space="preserve"> pretty clear which cipher was used (or at </w:t>
+      </w:r>
+      <w:r>
+        <w:rPr>
+          <w:rFonts w:cstheme="minorHAnsi"/>
+          <w:color w:val="000000" w:themeColor="text1"/>
+        </w:rPr>
+        <w:t xml:space="preserve">least that </w:t>
+      </w:r>
+      <w:r>
+        <w:rPr>
+          <w:rFonts w:cstheme="minorHAnsi"/>
+          <w:color w:val="000000" w:themeColor="text1"/>
+        </w:rPr>
+        <w:t xml:space="preserve">it was polyalphabetic); furthermore, if the number of types of letters was significantly less than the number of letters in the alphabet, we could be relatively sure that the </w:t>
+      </w:r>
+      <w:r>
+        <w:rPr>
+          <w:rFonts w:cstheme="minorHAnsi"/>
+          <w:color w:val="000000" w:themeColor="text1"/>
+        </w:rPr>
+        <w:t xml:space="preserve">cipher used was polyalphabetic. It is, after all, the one-to-one relationship that makes a cipher monoalphabetic. Otherwise, in the absence of this glaring obviousness, </w:t>
+      </w:r>
+      <w:r>
+        <w:rPr>
+          <w:rFonts w:cstheme="minorHAnsi"/>
+          <w:color w:val="000000" w:themeColor="text1"/>
+        </w:rPr>
+        <w:t xml:space="preserve">I would run </w:t>
+      </w:r>
+      <w:r>
+        <w:rPr>
+          <w:rFonts w:cstheme="minorHAnsi"/>
+          <w:color w:val="000000" w:themeColor="text1"/>
+        </w:rPr>
+        <w:t>the ciphertext</w:t>
+      </w:r>
+      <w:r>
+        <w:rPr>
+          <w:rFonts w:cstheme="minorHAnsi"/>
+          <w:color w:val="000000" w:themeColor="text1"/>
+        </w:rPr>
+        <w:t xml:space="preserve"> through frequency analysis. If it's monoalphabetic, it will have a distribution that falls in line with the distribution of the letters' natural occurrence in language. </w:t>
+      </w:r>
+      <w:r>
+        <w:rPr>
+          <w:rFonts w:cstheme="minorHAnsi"/>
+          <w:color w:val="000000" w:themeColor="text1"/>
+        </w:rPr>
+        <w:t xml:space="preserve">If it's polyalphabetic, the distribution will be much </w:t>
+      </w:r>
+      <w:r>
+        <w:rPr>
+          <w:rFonts w:cstheme="minorHAnsi"/>
+          <w:color w:val="000000" w:themeColor="text1"/>
+        </w:rPr>
+        <w:t>more uniform</w:t>
+      </w:r>
+      <w:r>
+        <w:rPr>
+          <w:rFonts w:cstheme="minorHAnsi"/>
+          <w:color w:val="000000" w:themeColor="text1"/>
+        </w:rPr>
+        <w:t xml:space="preserve">. </w:t>
+      </w:r>
+      <w:r>
+        <w:rPr>
+          <w:rFonts w:cstheme="minorHAnsi"/>
+          <w:color w:val="000000" w:themeColor="text1"/>
+        </w:rPr>
+        <w:t>This obviously assumes that there is enough ciphertext to create a reliable distribution to begin with</w:t>
+      </w:r>
+      <w:r>
+        <w:rPr>
+          <w:rFonts w:cstheme="minorHAnsi"/>
+          <w:color w:val="000000" w:themeColor="text1"/>
+        </w:rPr>
+        <w:t xml:space="preserve">. It also assumes that a polyalphabetic cipher's ciphertext doesn't give us a monoalphabetic frequency distribution (and vice versa) just by chance. </w:t>
+      </w:r>
+    </w:p>
+    <w:p>
+      <w:pPr>
+        <w:rPr>
+          <w:rFonts w:cstheme="minorHAnsi"/>
+          <w:color w:val="000000" w:themeColor="text1"/>
+        </w:rPr>
+      </w:pPr>
+      <w:r>
+        <w:rPr>
+          <w:rFonts w:cstheme="minorHAnsi"/>
+          <w:color w:val="000000" w:themeColor="text1"/>
+        </w:rPr>
+        <w:br w:type="page"/>
+      </w:r>
+    </w:p>
+    <w:p>
+      <w:pPr>
+        <w:spacing w:line="480" w:lineRule="auto"/>
+        <w:rPr>
+          <w:rFonts w:cstheme="minorHAnsi"/>
+          <w:color w:val="000000" w:themeColor="text1"/>
+        </w:rPr>
+      </w:pPr>
+      <w:r>
+        <w:rPr>
+          <w:rFonts w:cstheme="minorHAnsi"/>
+          <w:b/>
+          <w:bCs/>
+          <w:color w:val="000000" w:themeColor="text1"/>
+          <w:u w:val="single"/>
+        </w:rPr>
+        <w:lastRenderedPageBreak/>
+        <w:t>Breaking Vigenére with a crib</w:t>
+      </w:r>
+      <w:r>
+        <w:rPr>
+          <w:rFonts w:cstheme="minorHAnsi"/>
+          <w:color w:val="000000" w:themeColor="text1"/>
+        </w:rPr>
+        <w:t>. Using</w:t>
+      </w:r>
+    </w:p>
+    <w:p>
+      <w:pPr>
+        <w:spacing w:line="480" w:lineRule="auto"/>
+        <w:rPr>
+          <w:rFonts w:cstheme="minorHAnsi"/>
+          <w:color w:val="000000" w:themeColor="text1"/>
+        </w:rPr>
+      </w:pPr>
+    </w:p>
+    <w:p>
+      <w:pPr>
+        <w:spacing w:line="480" w:lineRule="auto"/>
+        <w:rPr>
+          <w:rFonts w:cstheme="minorHAnsi"/>
+          <w:color w:val="000000" w:themeColor="text1"/>
+        </w:rPr>
+      </w:pPr>
+    </w:p>
+    <w:p>
+      <w:pPr>
+        <w:spacing w:line="480" w:lineRule="auto"/>
+        <w:rPr>
+          <w:rFonts w:cstheme="minorHAnsi"/>
+          <w:color w:val="000000" w:themeColor="text1"/>
+        </w:rPr>
+      </w:pPr>
+    </w:p>
+    <w:p>
+      <w:pPr>
+        <w:spacing w:before="100" w:beforeAutospacing="1" w:after="100" w:afterAutospacing="1"/>
+        <w:rPr>
+          <w:rFonts w:ascii="Calibri" w:eastAsia="Times New Roman" w:hAnsi="Calibri" w:cs="Calibri"/>
+          <w:color w:val="000000"/>
+          <w:sz w:val="22"/>
+          <w:szCs w:val="22"/>
+        </w:rPr>
+      </w:pPr>
+      <w:r>
+        <w:rPr>
+          <w:rFonts w:ascii="Calibri" w:eastAsia="Times New Roman" w:hAnsi="Calibri" w:cs="Calibri"/>
+          <w:b/>
+          <w:bCs/>
+          <w:color w:val="000000"/>
+          <w:sz w:val="22"/>
+          <w:szCs w:val="22"/>
+        </w:rPr>
+        <w:t>Breaking Vigenére with a crib</w:t>
+      </w:r>
+      <w:r>
+        <w:rPr>
+          <w:rFonts w:ascii="Calibri" w:eastAsia="Times New Roman" w:hAnsi="Calibri" w:cs="Calibri"/>
+          <w:color w:val="000000"/>
+          <w:sz w:val="22"/>
+          <w:szCs w:val="22"/>
+        </w:rPr>
+        <w:t> (5 points) You are given the ciphertext below that you know to be the result of applying the Vigenére cipher with a key of no more than 12 letters. You suspect that the crib word "think" occurs in the first 25 letters. Use that to break it.</w:t>
+      </w:r>
+    </w:p>
+    <w:p>
+      <w:pPr>
+        <w:rPr>
+          <w:rFonts w:ascii="Times New Roman" w:eastAsia="Times New Roman" w:hAnsi="Times New Roman" w:cs="Times New Roman"/>
+        </w:rPr>
+      </w:pPr>
     </w:p>
     <w:p>
       <w:pPr>
@@ -1919,6 +2195,17 @@
       <w:szCs w:val="18"/>
     </w:rPr>
   </w:style>
+  <w:style w:type="character" w:styleId="Strong">
+    <w:name w:val="Strong"/>
+    <w:basedOn w:val="DefaultParagraphFont"/>
+    <w:uiPriority w:val="22"/>
+    <w:qFormat/>
+    <w:rsid w:val="000E31A6"/>
+    <w:rPr>
+      <w:b/>
+      <w:bCs/>
+    </w:rPr>
+  </w:style>
 </w:styles>
 </file>
 

</xml_diff>

<commit_message>
finished mitm but have multiple candidates
</commit_message>
<xml_diff>
--- a/CSC440FinalExam.docx
+++ b/CSC440FinalExam.docx
@@ -4359,6 +4359,267 @@
         </w:rPr>
         <w:t>q &lt;910601950981495576063281371267&gt;</w:t>
       </w:r>
+    </w:p>
+    <w:p>
+      <w:pPr>
+        <w:rPr>
+          <w:rFonts w:cstheme="minorHAnsi"/>
+          <w:color w:val="000000" w:themeColor="text1"/>
+        </w:rPr>
+      </w:pPr>
+      <w:r>
+        <w:rPr>
+          <w:rFonts w:cstheme="minorHAnsi"/>
+          <w:color w:val="000000" w:themeColor="text1"/>
+        </w:rPr>
+        <w:br w:type="page"/>
+      </w:r>
+    </w:p>
+    <w:p>
+      <w:pPr>
+        <w:rPr>
+          <w:rFonts w:cstheme="minorHAnsi"/>
+          <w:color w:val="000000" w:themeColor="text1"/>
+        </w:rPr>
+      </w:pPr>
+      <w:r>
+        <w:rPr>
+          <w:rFonts w:cstheme="minorHAnsi"/>
+          <w:b/>
+          <w:bCs/>
+          <w:color w:val="000000" w:themeColor="text1"/>
+          <w:u w:val="single"/>
+        </w:rPr>
+        <w:lastRenderedPageBreak/>
+        <w:t>Meet in the middle attack</w:t>
+      </w:r>
+      <w:r>
+        <w:rPr>
+          <w:rFonts w:cstheme="minorHAnsi"/>
+          <w:color w:val="000000" w:themeColor="text1"/>
+        </w:rPr>
+        <w:t xml:space="preserve">. For this problem, I did the work in the attached Python file via my code from </w:t>
+      </w:r>
+      <w:r>
+        <w:rPr>
+          <w:rFonts w:cstheme="minorHAnsi"/>
+          <w:color w:val="000000" w:themeColor="text1"/>
+        </w:rPr>
+        <w:t>a</w:t>
+      </w:r>
+      <w:r>
+        <w:rPr>
+          <w:rFonts w:cstheme="minorHAnsi"/>
+          <w:color w:val="000000" w:themeColor="text1"/>
+        </w:rPr>
+        <w:t>ssignment</w:t>
+      </w:r>
+      <w:r>
+        <w:rPr>
+          <w:rFonts w:cstheme="minorHAnsi"/>
+          <w:color w:val="000000" w:themeColor="text1"/>
+        </w:rPr>
+        <w:t>s</w:t>
+      </w:r>
+      <w:r>
+        <w:rPr>
+          <w:rFonts w:cstheme="minorHAnsi"/>
+          <w:color w:val="000000" w:themeColor="text1"/>
+        </w:rPr>
+        <w:t xml:space="preserve"> </w:t>
+      </w:r>
+      <w:r>
+        <w:rPr>
+          <w:rFonts w:cstheme="minorHAnsi"/>
+          <w:color w:val="000000" w:themeColor="text1"/>
+        </w:rPr>
+        <w:t>4 and 5</w:t>
+      </w:r>
+      <w:r>
+        <w:rPr>
+          <w:rFonts w:cstheme="minorHAnsi"/>
+          <w:color w:val="000000" w:themeColor="text1"/>
+        </w:rPr>
+        <w:t>.</w:t>
+      </w:r>
+    </w:p>
+    <w:p>
+      <w:pPr>
+        <w:rPr>
+          <w:rFonts w:cstheme="minorHAnsi"/>
+          <w:color w:val="000000" w:themeColor="text1"/>
+        </w:rPr>
+      </w:pPr>
+    </w:p>
+    <w:p>
+      <w:pPr>
+        <w:rPr>
+          <w:rFonts w:cstheme="minorHAnsi"/>
+          <w:color w:val="000000" w:themeColor="text1"/>
+        </w:rPr>
+      </w:pPr>
+    </w:p>
+    <w:p>
+      <w:pPr>
+        <w:pStyle w:val="NormalWeb"/>
+        <w:rPr>
+          <w:rFonts w:ascii="Calibri" w:hAnsi="Calibri" w:cs="Calibri"/>
+          <w:color w:val="000000"/>
+          <w:sz w:val="22"/>
+          <w:szCs w:val="22"/>
+        </w:rPr>
+      </w:pPr>
+      <w:r>
+        <w:rPr>
+          <w:rStyle w:val="Strong"/>
+          <w:rFonts w:ascii="Calibri" w:hAnsi="Calibri" w:cs="Calibri"/>
+          <w:color w:val="000000"/>
+          <w:sz w:val="22"/>
+          <w:szCs w:val="22"/>
+        </w:rPr>
+        <w:t>Meet in the middle attack</w:t>
+      </w:r>
+      <w:r>
+        <w:rPr>
+          <w:rFonts w:ascii="Calibri" w:hAnsi="Calibri" w:cs="Calibri"/>
+          <w:color w:val="000000"/>
+          <w:sz w:val="22"/>
+          <w:szCs w:val="22"/>
+        </w:rPr>
+        <w:t> (10 points) You have a known 12-bit plaintext 1660 (011001111100) and a 12-bit ciphertext 2509 (100111001101). You know that the system used was a double encipherment where the first stage used the simple DES from the book and the second stage used a right bit-rotation shift. There are 512 possible DES keys and 12 possible rotation shifts. Using a meet-in-the-middle attack, determine the 9-bit DES key and the shift that were used, stated in a block as follows:</w:t>
+      </w:r>
+    </w:p>
+    <w:p>
+      <w:pPr>
+        <w:pStyle w:val="HTMLPreformatted"/>
+        <w:rPr>
+          <w:b/>
+          <w:bCs/>
+          <w:color w:val="000000"/>
+          <w:sz w:val="22"/>
+          <w:szCs w:val="22"/>
+        </w:rPr>
+      </w:pPr>
+      <w:r>
+        <w:rPr>
+          <w:b/>
+          <w:bCs/>
+          <w:color w:val="000000"/>
+          <w:sz w:val="22"/>
+          <w:szCs w:val="22"/>
+        </w:rPr>
+        <w:t>=MITM=</w:t>
+      </w:r>
+    </w:p>
+    <w:p>
+      <w:pPr>
+        <w:pStyle w:val="HTMLPreformatted"/>
+        <w:rPr>
+          <w:b/>
+          <w:bCs/>
+          <w:color w:val="000000"/>
+          <w:sz w:val="22"/>
+          <w:szCs w:val="22"/>
+        </w:rPr>
+      </w:pPr>
+      <w:proofErr w:type="spellStart"/>
+      <w:r>
+        <w:rPr>
+          <w:b/>
+          <w:bCs/>
+          <w:color w:val="000000"/>
+          <w:sz w:val="22"/>
+          <w:szCs w:val="22"/>
+        </w:rPr>
+        <w:t>Lastname</w:t>
+      </w:r>
+      <w:proofErr w:type="spellEnd"/>
+      <w:r>
+        <w:rPr>
+          <w:b/>
+          <w:bCs/>
+          <w:color w:val="000000"/>
+          <w:sz w:val="22"/>
+          <w:szCs w:val="22"/>
+        </w:rPr>
+        <w:t xml:space="preserve">, </w:t>
+      </w:r>
+      <w:proofErr w:type="spellStart"/>
+      <w:r>
+        <w:rPr>
+          <w:b/>
+          <w:bCs/>
+          <w:color w:val="000000"/>
+          <w:sz w:val="22"/>
+          <w:szCs w:val="22"/>
+        </w:rPr>
+        <w:t>Firstname</w:t>
+      </w:r>
+      <w:proofErr w:type="spellEnd"/>
+    </w:p>
+    <w:p>
+      <w:pPr>
+        <w:pStyle w:val="HTMLPreformatted"/>
+        <w:rPr>
+          <w:b/>
+          <w:bCs/>
+          <w:color w:val="000000"/>
+          <w:sz w:val="22"/>
+          <w:szCs w:val="22"/>
+        </w:rPr>
+      </w:pPr>
+      <w:proofErr w:type="spellStart"/>
+      <w:r>
+        <w:rPr>
+          <w:b/>
+          <w:bCs/>
+          <w:color w:val="000000"/>
+          <w:sz w:val="22"/>
+          <w:szCs w:val="22"/>
+        </w:rPr>
+        <w:t>DESkey</w:t>
+      </w:r>
+      <w:proofErr w:type="spellEnd"/>
+      <w:r>
+        <w:rPr>
+          <w:b/>
+          <w:bCs/>
+          <w:color w:val="000000"/>
+          <w:sz w:val="22"/>
+          <w:szCs w:val="22"/>
+        </w:rPr>
+        <w:t xml:space="preserve"> &lt;value&gt;</w:t>
+      </w:r>
+    </w:p>
+    <w:p>
+      <w:pPr>
+        <w:pStyle w:val="HTMLPreformatted"/>
+        <w:rPr>
+          <w:b/>
+          <w:bCs/>
+          <w:color w:val="000000"/>
+          <w:sz w:val="22"/>
+          <w:szCs w:val="22"/>
+        </w:rPr>
+      </w:pPr>
+      <w:r>
+        <w:rPr>
+          <w:b/>
+          <w:bCs/>
+          <w:color w:val="000000"/>
+          <w:sz w:val="22"/>
+          <w:szCs w:val="22"/>
+        </w:rPr>
+        <w:t>Shift &lt;value&gt;</w:t>
+      </w:r>
+    </w:p>
+    <w:p>
+      <w:pPr>
+        <w:rPr>
+          <w:rFonts w:cstheme="minorHAnsi"/>
+          <w:color w:val="000000" w:themeColor="text1"/>
+        </w:rPr>
+      </w:pPr>
     </w:p>
     <w:sectPr>
       <w:pgSz w:w="12240" w:h="15840"/>

</xml_diff>

<commit_message>
redid RSA after email from prof
</commit_message>
<xml_diff>
--- a/CSC440FinalExam.docx
+++ b/CSC440FinalExam.docx
@@ -3296,60 +3296,6 @@
           <w:rFonts w:cstheme="minorHAnsi"/>
           <w:color w:val="000000" w:themeColor="text1"/>
         </w:rPr>
-        <w:t xml:space="preserve">According to Wikipedia </w:t>
-      </w:r>
-      <w:r>
-        <w:rPr>
-          <w:rFonts w:cstheme="minorHAnsi"/>
-          <w:color w:val="000000" w:themeColor="text1"/>
-        </w:rPr>
-        <w:t>(</w:t>
-      </w:r>
-      <w:hyperlink r:id="rId5" w:history="1">
-        <w:r>
-          <w:rPr>
-            <w:rFonts w:eastAsia="Times New Roman" w:cstheme="minorHAnsi"/>
-            <w:color w:val="0000FF"/>
-            <w:u w:val="single"/>
-          </w:rPr>
-          <w:t>https://en.wikipedia.org/wiki/Timms_Hill</w:t>
-        </w:r>
-      </w:hyperlink>
-      <w:r>
-        <w:rPr>
-          <w:rFonts w:cstheme="minorHAnsi"/>
-          <w:color w:val="000000" w:themeColor="text1"/>
-        </w:rPr>
-        <w:t>)</w:t>
-      </w:r>
-      <w:r>
-        <w:rPr>
-          <w:rFonts w:cstheme="minorHAnsi"/>
-          <w:color w:val="000000" w:themeColor="text1"/>
-        </w:rPr>
-        <w:t>, Timms Hill is the highest point in Wisconsin, and has a height in feet of 1,951.5.</w:t>
-      </w:r>
-    </w:p>
-    <w:p>
-      <w:pPr>
-        <w:rPr>
-          <w:rFonts w:cstheme="minorHAnsi"/>
-          <w:color w:val="000000" w:themeColor="text1"/>
-        </w:rPr>
-      </w:pPr>
-    </w:p>
-    <w:p>
-      <w:pPr>
-        <w:rPr>
-          <w:rFonts w:cstheme="minorHAnsi"/>
-          <w:color w:val="000000" w:themeColor="text1"/>
-        </w:rPr>
-      </w:pPr>
-      <w:r>
-        <w:rPr>
-          <w:rFonts w:cstheme="minorHAnsi"/>
-          <w:color w:val="000000" w:themeColor="text1"/>
-        </w:rPr>
         <w:t>This problem was done in the attached python file.</w:t>
       </w:r>
       <w:r>
@@ -3357,31 +3303,16 @@
           <w:rFonts w:cstheme="minorHAnsi"/>
           <w:color w:val="000000" w:themeColor="text1"/>
         </w:rPr>
-        <w:t xml:space="preserve"> The results are listed below:</w:t>
-      </w:r>
-    </w:p>
-    <w:p>
-      <w:pPr>
-        <w:rPr>
-          <w:rFonts w:cstheme="minorHAnsi"/>
-          <w:color w:val="000000" w:themeColor="text1"/>
-        </w:rPr>
-      </w:pPr>
-    </w:p>
-    <w:p>
-      <w:pPr>
-        <w:rPr>
-          <w:rFonts w:cstheme="minorHAnsi"/>
-          <w:color w:val="000000" w:themeColor="text1"/>
-        </w:rPr>
-      </w:pPr>
-      <w:r>
-        <w:rPr>
-          <w:rFonts w:cstheme="minorHAnsi"/>
-          <w:color w:val="000000" w:themeColor="text1"/>
-        </w:rPr>
-        <w:t>For your answer, provide a block of text with your values:</w:t>
-      </w:r>
+        <w:t xml:space="preserve"> The results are below:</w:t>
+      </w:r>
+    </w:p>
+    <w:p>
+      <w:pPr>
+        <w:rPr>
+          <w:rFonts w:cstheme="minorHAnsi"/>
+          <w:color w:val="000000" w:themeColor="text1"/>
+        </w:rPr>
+      </w:pPr>
     </w:p>
     <w:p>
       <w:pPr>
@@ -3401,12 +3332,14 @@
     <w:p>
       <w:pPr>
         <w:rPr>
-          <w:rFonts w:eastAsia="Times New Roman" w:cstheme="minorHAnsi"/>
-        </w:rPr>
-      </w:pPr>
-      <w:r>
-        <w:rPr>
-          <w:rFonts w:eastAsia="Times New Roman" w:cstheme="minorHAnsi"/>
+          <w:rFonts w:cstheme="minorHAnsi"/>
+          <w:color w:val="000000" w:themeColor="text1"/>
+        </w:rPr>
+      </w:pPr>
+      <w:r>
+        <w:rPr>
+          <w:rFonts w:cstheme="minorHAnsi"/>
+          <w:color w:val="000000" w:themeColor="text1"/>
         </w:rPr>
         <w:t>Cohn, Clayton</w:t>
       </w:r>
@@ -3414,134 +3347,62 @@
     <w:p>
       <w:pPr>
         <w:rPr>
-          <w:rFonts w:eastAsia="Times New Roman" w:cstheme="minorHAnsi"/>
-        </w:rPr>
-      </w:pPr>
-      <w:r>
-        <w:rPr>
-          <w:rFonts w:eastAsia="Times New Roman" w:cstheme="minorHAnsi"/>
-        </w:rPr>
-        <w:t xml:space="preserve">n </w:t>
-      </w:r>
-      <w:r>
-        <w:rPr>
-          <w:rFonts w:eastAsia="Times New Roman" w:cstheme="minorHAnsi"/>
-        </w:rPr>
-        <w:t>&lt;</w:t>
-      </w:r>
-      <w:r>
-        <w:rPr>
-          <w:rFonts w:eastAsia="Times New Roman" w:cstheme="minorHAnsi"/>
-        </w:rPr>
-        <w:t>227480916410571261644447231186739639241</w:t>
-      </w:r>
-      <w:r>
-        <w:rPr>
-          <w:rFonts w:eastAsia="Times New Roman" w:cstheme="minorHAnsi"/>
-        </w:rPr>
-        <w:t>&gt;</w:t>
-      </w:r>
-    </w:p>
-    <w:p>
-      <w:pPr>
-        <w:rPr>
-          <w:rFonts w:eastAsia="Times New Roman" w:cstheme="minorHAnsi"/>
-        </w:rPr>
-      </w:pPr>
-      <w:r>
-        <w:rPr>
-          <w:rFonts w:eastAsia="Times New Roman" w:cstheme="minorHAnsi"/>
-        </w:rPr>
-        <w:t xml:space="preserve">e </w:t>
-      </w:r>
-      <w:r>
-        <w:rPr>
-          <w:rFonts w:eastAsia="Times New Roman" w:cstheme="minorHAnsi"/>
-        </w:rPr>
-        <w:t>&lt;</w:t>
-      </w:r>
-      <w:r>
-        <w:rPr>
-          <w:rFonts w:eastAsia="Times New Roman" w:cstheme="minorHAnsi"/>
-        </w:rPr>
-        <w:t>3</w:t>
-      </w:r>
-      <w:r>
-        <w:rPr>
-          <w:rFonts w:eastAsia="Times New Roman" w:cstheme="minorHAnsi"/>
-        </w:rPr>
-        <w:t>&gt;</w:t>
-      </w:r>
-    </w:p>
-    <w:p>
-      <w:pPr>
-        <w:rPr>
-          <w:rFonts w:eastAsia="Times New Roman" w:cstheme="minorHAnsi"/>
-        </w:rPr>
-      </w:pPr>
-      <w:r>
-        <w:rPr>
-          <w:rFonts w:eastAsia="Times New Roman" w:cstheme="minorHAnsi"/>
-        </w:rPr>
-        <w:t xml:space="preserve">cm </w:t>
-      </w:r>
-      <w:r>
-        <w:rPr>
-          <w:rFonts w:eastAsia="Times New Roman" w:cstheme="minorHAnsi"/>
-        </w:rPr>
-        <w:t>&lt;</w:t>
-      </w:r>
-      <w:r>
-        <w:rPr>
-          <w:rFonts w:eastAsia="Times New Roman" w:cstheme="minorHAnsi"/>
-        </w:rPr>
-        <w:t>382285797577311321969758960549531258837</w:t>
-      </w:r>
-      <w:r>
-        <w:rPr>
-          <w:rFonts w:eastAsia="Times New Roman" w:cstheme="minorHAnsi"/>
-        </w:rPr>
-        <w:t>&gt;</w:t>
-      </w:r>
-    </w:p>
-    <w:p>
-      <w:pPr>
-        <w:rPr>
-          <w:rFonts w:eastAsia="Times New Roman" w:cstheme="minorHAnsi"/>
-        </w:rPr>
-      </w:pPr>
-      <w:r>
-        <w:rPr>
-          <w:rFonts w:eastAsia="Times New Roman" w:cstheme="minorHAnsi"/>
-        </w:rPr>
-        <w:t xml:space="preserve">cs </w:t>
-      </w:r>
-      <w:r>
-        <w:rPr>
-          <w:rFonts w:eastAsia="Times New Roman" w:cstheme="minorHAnsi"/>
-        </w:rPr>
-        <w:t>&lt;</w:t>
-      </w:r>
-      <w:r>
-        <w:rPr>
-          <w:rFonts w:eastAsia="Times New Roman" w:cstheme="minorHAnsi"/>
-        </w:rPr>
-        <w:t>23907502201350414223699813548911018110</w:t>
-      </w:r>
-      <w:r>
-        <w:rPr>
-          <w:rFonts w:eastAsia="Times New Roman" w:cstheme="minorHAnsi"/>
-        </w:rPr>
-        <w:t>&gt;</w:t>
-      </w:r>
-    </w:p>
-    <w:p>
-      <w:pPr>
-        <w:rPr>
-          <w:rFonts w:cstheme="minorHAnsi"/>
-          <w:color w:val="000000" w:themeColor="text1"/>
-        </w:rPr>
-      </w:pPr>
+          <w:rFonts w:cstheme="minorHAnsi"/>
+          <w:color w:val="000000" w:themeColor="text1"/>
+        </w:rPr>
+      </w:pPr>
+      <w:r>
+        <w:rPr>
+          <w:rFonts w:cstheme="minorHAnsi"/>
+          <w:color w:val="000000" w:themeColor="text1"/>
+        </w:rPr>
+        <w:t>n 8187300668217788611846832210295454261</w:t>
+      </w:r>
+    </w:p>
+    <w:p>
+      <w:pPr>
+        <w:rPr>
+          <w:rFonts w:cstheme="minorHAnsi"/>
+          <w:color w:val="000000" w:themeColor="text1"/>
+        </w:rPr>
+      </w:pPr>
+      <w:r>
+        <w:rPr>
+          <w:rFonts w:cstheme="minorHAnsi"/>
+          <w:color w:val="000000" w:themeColor="text1"/>
+        </w:rPr>
+        <w:t>e 3</w:t>
+      </w:r>
+    </w:p>
+    <w:p>
+      <w:pPr>
+        <w:rPr>
+          <w:rFonts w:cstheme="minorHAnsi"/>
+          <w:color w:val="000000" w:themeColor="text1"/>
+        </w:rPr>
+      </w:pPr>
+      <w:r>
+        <w:rPr>
+          <w:rFonts w:cstheme="minorHAnsi"/>
+          <w:color w:val="000000" w:themeColor="text1"/>
+        </w:rPr>
+        <w:t>cm 250321993341100643804362776828247673629</w:t>
+      </w:r>
+    </w:p>
+    <w:p>
+      <w:pPr>
+        <w:rPr>
+          <w:rFonts w:cstheme="minorHAnsi"/>
+          <w:color w:val="000000" w:themeColor="text1"/>
+        </w:rPr>
+      </w:pPr>
+      <w:r>
+        <w:rPr>
+          <w:rFonts w:cstheme="minorHAnsi"/>
+          <w:color w:val="000000" w:themeColor="text1"/>
+        </w:rPr>
+        <w:t>cs 141993753745530359302700541300342466938</w:t>
+      </w:r>
       <w:r>
         <w:rPr>
           <w:rFonts w:cstheme="minorHAnsi"/>
@@ -4342,22 +4203,22 @@
           <w:rFonts w:cstheme="minorHAnsi"/>
           <w:color w:val="000000" w:themeColor="text1"/>
         </w:rPr>
-        <w:t>p &lt;986828026913848038774774981167&gt;</w:t>
-      </w:r>
-    </w:p>
-    <w:p>
-      <w:pPr>
-        <w:rPr>
-          <w:rFonts w:cstheme="minorHAnsi"/>
-          <w:color w:val="000000" w:themeColor="text1"/>
-        </w:rPr>
-      </w:pPr>
-      <w:r>
-        <w:rPr>
-          <w:rFonts w:cstheme="minorHAnsi"/>
-          <w:color w:val="000000" w:themeColor="text1"/>
-        </w:rPr>
-        <w:t>q &lt;910601950981495576063281371267&gt;</w:t>
+        <w:t>p 986828026913848038774774981167</w:t>
+      </w:r>
+    </w:p>
+    <w:p>
+      <w:pPr>
+        <w:rPr>
+          <w:rFonts w:cstheme="minorHAnsi"/>
+          <w:color w:val="000000" w:themeColor="text1"/>
+        </w:rPr>
+      </w:pPr>
+      <w:r>
+        <w:rPr>
+          <w:rFonts w:cstheme="minorHAnsi"/>
+          <w:color w:val="000000" w:themeColor="text1"/>
+        </w:rPr>
+        <w:t>q 910601950981495576063281371267</w:t>
       </w:r>
     </w:p>
     <w:p>

</xml_diff>

<commit_message>
created zip file and final .py file
</commit_message>
<xml_diff>
--- a/CSC440FinalExam.docx
+++ b/CSC440FinalExam.docx
@@ -600,28 +600,7 @@
           <w:rFonts w:cstheme="minorHAnsi"/>
           <w:color w:val="000000" w:themeColor="text1"/>
         </w:rPr>
-        <w:t xml:space="preserve"> function consists of four 8-bit S-boxes, followed by a "linear mixing step" based on the MDS </w:t>
-      </w:r>
-      <w:r>
-        <w:rPr>
-          <w:rFonts w:cstheme="minorHAnsi"/>
-          <w:color w:val="000000" w:themeColor="text1"/>
-        </w:rPr>
-        <w:t>(Maximum Distance Separable)</w:t>
-      </w:r>
-      <w:r>
-        <w:rPr>
-          <w:rFonts w:cstheme="minorHAnsi"/>
-          <w:color w:val="000000" w:themeColor="text1"/>
-        </w:rPr>
-        <w:t xml:space="preserve"> matrix </w:t>
-      </w:r>
-      <w:r>
-        <w:rPr>
-          <w:rFonts w:cstheme="minorHAnsi"/>
-          <w:color w:val="000000" w:themeColor="text1"/>
-        </w:rPr>
-        <w:t>(</w:t>
+        <w:t xml:space="preserve"> function consists of four 8-bit S-boxes, followed by a "linear mixing step" based on the MDS (Maximum Distance Separable) matrix (</w:t>
       </w:r>
       <w:r>
         <w:rPr>
@@ -635,14 +614,7 @@
           <w:rFonts w:cstheme="minorHAnsi"/>
           <w:color w:val="000000" w:themeColor="text1"/>
         </w:rPr>
-        <w:t>)</w:t>
-      </w:r>
-      <w:r>
-        <w:rPr>
-          <w:rFonts w:cstheme="minorHAnsi"/>
-          <w:color w:val="000000" w:themeColor="text1"/>
-        </w:rPr>
-        <w:t>.</w:t>
+        <w:t>).</w:t>
       </w:r>
       <w:r>
         <w:rPr>
@@ -727,21 +699,7 @@
           <w:rFonts w:cstheme="minorHAnsi"/>
           <w:color w:val="000000" w:themeColor="text1"/>
         </w:rPr>
-        <w:t xml:space="preserve"> via PHT (</w:t>
-      </w:r>
-      <w:r>
-        <w:rPr>
-          <w:rFonts w:cstheme="minorHAnsi"/>
-          <w:color w:val="000000" w:themeColor="text1"/>
-        </w:rPr>
-        <w:t>Pseudo-Hadamard</w:t>
-      </w:r>
-      <w:r>
-        <w:rPr>
-          <w:rFonts w:cstheme="minorHAnsi"/>
-          <w:color w:val="000000" w:themeColor="text1"/>
-        </w:rPr>
-        <w:t xml:space="preserve"> Transform)</w:t>
+        <w:t xml:space="preserve"> via PHT (Pseudo-Hadamard Transform)</w:t>
       </w:r>
       <w:r>
         <w:rPr>
@@ -1132,15 +1090,7 @@
           <w:color w:val="000000" w:themeColor="text1"/>
           <w:shd w:val="clear" w:color="auto" w:fill="FFFFFF"/>
         </w:rPr>
-        <w:t>Bruce Schneier, John Kelsey, Doug Whiting, David Wagner, Chris Hall, and Niels Ferguson</w:t>
-      </w:r>
-      <w:r>
-        <w:rPr>
-          <w:rFonts w:eastAsia="Times New Roman" w:cstheme="minorHAnsi"/>
-          <w:color w:val="000000" w:themeColor="text1"/>
-          <w:shd w:val="clear" w:color="auto" w:fill="FFFFFF"/>
-        </w:rPr>
-        <w:t xml:space="preserve">. Bruce Schneier is considered </w:t>
+        <w:t xml:space="preserve">Bruce Schneier, John Kelsey, Doug Whiting, David Wagner, Chris Hall, and Niels Ferguson. Bruce Schneier is considered </w:t>
       </w:r>
       <w:r>
         <w:rPr>
@@ -1282,7 +1232,6 @@
         </w:rPr>
         <w:t xml:space="preserve">bdimciu. “Twofish Encryption Algorithm on ZYBO.” </w:t>
       </w:r>
-      <w:proofErr w:type="spellStart"/>
       <w:r>
         <w:rPr>
           <w:rFonts w:asciiTheme="minorHAnsi" w:hAnsiTheme="minorHAnsi" w:cstheme="minorHAnsi"/>
@@ -1291,26 +1240,11 @@
         </w:rPr>
         <w:t>Instructables</w:t>
       </w:r>
-      <w:proofErr w:type="spellEnd"/>
       <w:r>
         <w:rPr>
           <w:rFonts w:asciiTheme="minorHAnsi" w:hAnsiTheme="minorHAnsi" w:cstheme="minorHAnsi"/>
         </w:rPr>
-        <w:t xml:space="preserve">, </w:t>
-      </w:r>
-      <w:proofErr w:type="spellStart"/>
-      <w:r>
-        <w:rPr>
-          <w:rFonts w:asciiTheme="minorHAnsi" w:hAnsiTheme="minorHAnsi" w:cstheme="minorHAnsi"/>
-        </w:rPr>
-        <w:t>Instructables</w:t>
-      </w:r>
-      <w:proofErr w:type="spellEnd"/>
-      <w:r>
-        <w:rPr>
-          <w:rFonts w:asciiTheme="minorHAnsi" w:hAnsiTheme="minorHAnsi" w:cstheme="minorHAnsi"/>
-        </w:rPr>
-        <w:t>, 19 Sept. 2017, www.instructables.com/id/Twofish-Encryption-Algorithm-on-ZYBO/.</w:t>
+        <w:t>, Instructables, 19 Sept. 2017, www.instructables.com/id/Twofish-Encryption-Algorithm-on-ZYBO/.</w:t>
       </w:r>
     </w:p>
     <w:p>
@@ -1397,21 +1331,7 @@
         <w:rPr>
           <w:rFonts w:asciiTheme="minorHAnsi" w:hAnsiTheme="minorHAnsi" w:cstheme="minorHAnsi"/>
         </w:rPr>
-        <w:t>, Wikimedia Foundation, 13 Mar. 2020, en.wikipedia.org/wiki/</w:t>
-      </w:r>
-      <w:proofErr w:type="spellStart"/>
-      <w:r>
-        <w:rPr>
-          <w:rFonts w:asciiTheme="minorHAnsi" w:hAnsiTheme="minorHAnsi" w:cstheme="minorHAnsi"/>
-        </w:rPr>
-        <w:t>Bruce_Schneier</w:t>
-      </w:r>
-      <w:proofErr w:type="spellEnd"/>
-      <w:r>
-        <w:rPr>
-          <w:rFonts w:asciiTheme="minorHAnsi" w:hAnsiTheme="minorHAnsi" w:cstheme="minorHAnsi"/>
-        </w:rPr>
-        <w:t>.</w:t>
+        <w:t>, Wikimedia Foundation, 13 Mar. 2020, en.wikipedia.org/wiki/Bruce_Schneier.</w:t>
       </w:r>
     </w:p>
     <w:p>
@@ -3449,115 +3369,51 @@
           <w:rFonts w:cstheme="minorHAnsi"/>
           <w:color w:val="000000" w:themeColor="text1"/>
         </w:rPr>
-        <w:t xml:space="preserve">Use φ(n) = (p-1)(q-1) = pq-p-q+1 to determine </w:t>
-      </w:r>
-      <w:proofErr w:type="spellStart"/>
-      <w:r>
-        <w:rPr>
-          <w:rFonts w:cstheme="minorHAnsi"/>
-          <w:color w:val="000000" w:themeColor="text1"/>
-        </w:rPr>
-        <w:t>p+q</w:t>
-      </w:r>
-      <w:proofErr w:type="spellEnd"/>
-      <w:r>
-        <w:rPr>
-          <w:rFonts w:cstheme="minorHAnsi"/>
-          <w:color w:val="000000" w:themeColor="text1"/>
-        </w:rPr>
-        <w:t>.</w:t>
-      </w:r>
-    </w:p>
-    <w:p>
-      <w:pPr>
-        <w:rPr>
-          <w:rFonts w:cstheme="minorHAnsi"/>
-          <w:color w:val="000000" w:themeColor="text1"/>
-        </w:rPr>
-      </w:pPr>
-      <w:r>
-        <w:rPr>
-          <w:rFonts w:cstheme="minorHAnsi"/>
-          <w:color w:val="000000" w:themeColor="text1"/>
-        </w:rPr>
-        <w:t xml:space="preserve">φ(n) = (p - 1)(q - 1)   = </w:t>
-      </w:r>
-      <w:proofErr w:type="spellStart"/>
-      <w:r>
-        <w:rPr>
-          <w:rFonts w:cstheme="minorHAnsi"/>
-          <w:color w:val="000000" w:themeColor="text1"/>
-        </w:rPr>
-        <w:t>pq</w:t>
-      </w:r>
-      <w:proofErr w:type="spellEnd"/>
-      <w:r>
-        <w:rPr>
-          <w:rFonts w:cstheme="minorHAnsi"/>
-          <w:color w:val="000000" w:themeColor="text1"/>
-        </w:rPr>
-        <w:t xml:space="preserve"> - p - q + 1</w:t>
-      </w:r>
-      <w:r>
-        <w:rPr>
-          <w:rFonts w:cstheme="minorHAnsi"/>
-          <w:color w:val="000000" w:themeColor="text1"/>
-        </w:rPr>
-        <w:t xml:space="preserve"> </w:t>
-      </w:r>
-      <w:r>
-        <w:rPr>
-          <w:rFonts w:cstheme="minorHAnsi"/>
-          <w:color w:val="000000" w:themeColor="text1"/>
-        </w:rPr>
-        <w:t xml:space="preserve">= </w:t>
-      </w:r>
-      <w:proofErr w:type="spellStart"/>
-      <w:r>
-        <w:rPr>
-          <w:rFonts w:cstheme="minorHAnsi"/>
-          <w:color w:val="000000" w:themeColor="text1"/>
-        </w:rPr>
-        <w:t>pq</w:t>
-      </w:r>
-      <w:proofErr w:type="spellEnd"/>
-      <w:r>
-        <w:rPr>
-          <w:rFonts w:cstheme="minorHAnsi"/>
-          <w:color w:val="000000" w:themeColor="text1"/>
-        </w:rPr>
-        <w:t xml:space="preserve"> - (p + q) + 1                   </w:t>
-      </w:r>
-    </w:p>
-    <w:p>
-      <w:pPr>
-        <w:rPr>
-          <w:rFonts w:cstheme="minorHAnsi"/>
-          <w:color w:val="000000" w:themeColor="text1"/>
-        </w:rPr>
-      </w:pPr>
-      <w:r>
-        <w:rPr>
-          <w:rFonts w:cstheme="minorHAnsi"/>
-          <w:color w:val="000000" w:themeColor="text1"/>
-        </w:rPr>
-        <w:t xml:space="preserve">We know that n = </w:t>
-      </w:r>
-      <w:proofErr w:type="spellStart"/>
-      <w:r>
-        <w:rPr>
-          <w:rFonts w:cstheme="minorHAnsi"/>
-          <w:color w:val="000000" w:themeColor="text1"/>
-        </w:rPr>
-        <w:t>pq</w:t>
-      </w:r>
-      <w:proofErr w:type="spellEnd"/>
-      <w:r>
-        <w:rPr>
-          <w:rFonts w:cstheme="minorHAnsi"/>
-          <w:color w:val="000000" w:themeColor="text1"/>
-        </w:rPr>
-        <w:t xml:space="preserve">, which makes φ(n) = n - (p + q) + 1.                        </w:t>
+        <w:t>Use φ(n) = (p-1)(q-1) = pq-p-q+1 to determine p+q.</w:t>
+      </w:r>
+    </w:p>
+    <w:p>
+      <w:pPr>
+        <w:rPr>
+          <w:rFonts w:cstheme="minorHAnsi"/>
+          <w:color w:val="000000" w:themeColor="text1"/>
+        </w:rPr>
+      </w:pPr>
+      <w:r>
+        <w:rPr>
+          <w:rFonts w:cstheme="minorHAnsi"/>
+          <w:color w:val="000000" w:themeColor="text1"/>
+        </w:rPr>
+        <w:t>φ(n) = (p - 1)(q - 1)   = pq - p - q + 1</w:t>
+      </w:r>
+      <w:r>
+        <w:rPr>
+          <w:rFonts w:cstheme="minorHAnsi"/>
+          <w:color w:val="000000" w:themeColor="text1"/>
+        </w:rPr>
+        <w:t xml:space="preserve"> </w:t>
+      </w:r>
+      <w:r>
+        <w:rPr>
+          <w:rFonts w:cstheme="minorHAnsi"/>
+          <w:color w:val="000000" w:themeColor="text1"/>
+        </w:rPr>
+        <w:t xml:space="preserve">= pq - (p + q) + 1                   </w:t>
+      </w:r>
+    </w:p>
+    <w:p>
+      <w:pPr>
+        <w:rPr>
+          <w:rFonts w:cstheme="minorHAnsi"/>
+          <w:color w:val="000000" w:themeColor="text1"/>
+        </w:rPr>
+      </w:pPr>
+      <w:r>
+        <w:rPr>
+          <w:rFonts w:cstheme="minorHAnsi"/>
+          <w:color w:val="000000" w:themeColor="text1"/>
+        </w:rPr>
+        <w:t xml:space="preserve">We know that n = pq, which makes φ(n) = n - (p + q) + 1.                        </w:t>
       </w:r>
     </w:p>
     <w:p>
@@ -3748,93 +3604,50 @@
           <w:color w:val="000000" w:themeColor="text1"/>
         </w:rPr>
       </w:pPr>
-      <w:proofErr w:type="spellStart"/>
-      <w:r>
-        <w:rPr>
-          <w:rFonts w:cstheme="minorHAnsi"/>
-          <w:color w:val="000000" w:themeColor="text1"/>
-        </w:rPr>
-        <w:t>pq_plus</w:t>
-      </w:r>
-      <w:proofErr w:type="spellEnd"/>
-      <w:r>
-        <w:rPr>
-          <w:rFonts w:cstheme="minorHAnsi"/>
-          <w:color w:val="000000" w:themeColor="text1"/>
-        </w:rPr>
-        <w:t xml:space="preserve"> = p + q</w:t>
-      </w:r>
-    </w:p>
-    <w:p>
-      <w:pPr>
-        <w:rPr>
-          <w:rFonts w:cstheme="minorHAnsi"/>
-          <w:color w:val="000000" w:themeColor="text1"/>
-        </w:rPr>
-      </w:pPr>
-      <w:proofErr w:type="spellStart"/>
-      <w:r>
-        <w:rPr>
-          <w:rFonts w:cstheme="minorHAnsi"/>
-          <w:color w:val="000000" w:themeColor="text1"/>
-        </w:rPr>
-        <w:t>pq_minus</w:t>
-      </w:r>
-      <w:proofErr w:type="spellEnd"/>
-      <w:r>
-        <w:rPr>
-          <w:rFonts w:cstheme="minorHAnsi"/>
-          <w:color w:val="000000" w:themeColor="text1"/>
-        </w:rPr>
-        <w:t xml:space="preserve"> = p -q</w:t>
-      </w:r>
-    </w:p>
-    <w:p>
-      <w:pPr>
-        <w:rPr>
-          <w:rFonts w:cstheme="minorHAnsi"/>
-          <w:color w:val="000000" w:themeColor="text1"/>
-        </w:rPr>
-      </w:pPr>
-    </w:p>
-    <w:p>
-      <w:pPr>
-        <w:rPr>
-          <w:rFonts w:cstheme="minorHAnsi"/>
-          <w:color w:val="000000" w:themeColor="text1"/>
-        </w:rPr>
-      </w:pPr>
-      <w:proofErr w:type="spellStart"/>
-      <w:r>
-        <w:rPr>
-          <w:rFonts w:cstheme="minorHAnsi"/>
-          <w:color w:val="000000" w:themeColor="text1"/>
-        </w:rPr>
-        <w:t>pq_plus</w:t>
-      </w:r>
-      <w:proofErr w:type="spellEnd"/>
-      <w:r>
-        <w:rPr>
-          <w:rFonts w:cstheme="minorHAnsi"/>
-          <w:color w:val="000000" w:themeColor="text1"/>
-        </w:rPr>
-        <w:t xml:space="preserve"> + </w:t>
-      </w:r>
-      <w:proofErr w:type="spellStart"/>
-      <w:r>
-        <w:rPr>
-          <w:rFonts w:cstheme="minorHAnsi"/>
-          <w:color w:val="000000" w:themeColor="text1"/>
-        </w:rPr>
-        <w:t>pq_minus</w:t>
-      </w:r>
-      <w:proofErr w:type="spellEnd"/>
-      <w:r>
-        <w:rPr>
-          <w:rFonts w:cstheme="minorHAnsi"/>
-          <w:color w:val="000000" w:themeColor="text1"/>
-        </w:rPr>
-        <w:t xml:space="preserve"> = (p + q) + (p - q) = 2p</w:t>
+      <w:r>
+        <w:rPr>
+          <w:rFonts w:cstheme="minorHAnsi"/>
+          <w:color w:val="000000" w:themeColor="text1"/>
+        </w:rPr>
+        <w:t>pq_plus = p + q</w:t>
+      </w:r>
+    </w:p>
+    <w:p>
+      <w:pPr>
+        <w:rPr>
+          <w:rFonts w:cstheme="minorHAnsi"/>
+          <w:color w:val="000000" w:themeColor="text1"/>
+        </w:rPr>
+      </w:pPr>
+      <w:r>
+        <w:rPr>
+          <w:rFonts w:cstheme="minorHAnsi"/>
+          <w:color w:val="000000" w:themeColor="text1"/>
+        </w:rPr>
+        <w:t>pq_minus = p -q</w:t>
+      </w:r>
+    </w:p>
+    <w:p>
+      <w:pPr>
+        <w:rPr>
+          <w:rFonts w:cstheme="minorHAnsi"/>
+          <w:color w:val="000000" w:themeColor="text1"/>
+        </w:rPr>
+      </w:pPr>
+    </w:p>
+    <w:p>
+      <w:pPr>
+        <w:rPr>
+          <w:rFonts w:cstheme="minorHAnsi"/>
+          <w:color w:val="000000" w:themeColor="text1"/>
+        </w:rPr>
+      </w:pPr>
+      <w:r>
+        <w:rPr>
+          <w:rFonts w:cstheme="minorHAnsi"/>
+          <w:color w:val="000000" w:themeColor="text1"/>
+        </w:rPr>
+        <w:t>pq_plus + pq_minus = (p + q) + (p - q) = 2p</w:t>
       </w:r>
     </w:p>
     <w:p>
@@ -3864,87 +3677,30 @@
           <w:rFonts w:cstheme="minorHAnsi"/>
           <w:color w:val="000000" w:themeColor="text1"/>
         </w:rPr>
-        <w:t>p = (</w:t>
-      </w:r>
-      <w:proofErr w:type="spellStart"/>
-      <w:r>
-        <w:rPr>
-          <w:rFonts w:cstheme="minorHAnsi"/>
-          <w:color w:val="000000" w:themeColor="text1"/>
-        </w:rPr>
-        <w:t>pq_plus</w:t>
-      </w:r>
-      <w:proofErr w:type="spellEnd"/>
-      <w:r>
-        <w:rPr>
-          <w:rFonts w:cstheme="minorHAnsi"/>
-          <w:color w:val="000000" w:themeColor="text1"/>
-        </w:rPr>
-        <w:t xml:space="preserve"> + </w:t>
-      </w:r>
-      <w:proofErr w:type="spellStart"/>
-      <w:r>
-        <w:rPr>
-          <w:rFonts w:cstheme="minorHAnsi"/>
-          <w:color w:val="000000" w:themeColor="text1"/>
-        </w:rPr>
-        <w:t>pq_mius</w:t>
-      </w:r>
-      <w:proofErr w:type="spellEnd"/>
-      <w:r>
-        <w:rPr>
-          <w:rFonts w:cstheme="minorHAnsi"/>
-          <w:color w:val="000000" w:themeColor="text1"/>
-        </w:rPr>
-        <w:t>) / 2</w:t>
-      </w:r>
-    </w:p>
-    <w:p>
-      <w:pPr>
-        <w:rPr>
-          <w:rFonts w:cstheme="minorHAnsi"/>
-          <w:color w:val="000000" w:themeColor="text1"/>
-        </w:rPr>
-      </w:pPr>
-    </w:p>
-    <w:p>
-      <w:pPr>
-        <w:rPr>
-          <w:rFonts w:cstheme="minorHAnsi"/>
-          <w:color w:val="000000" w:themeColor="text1"/>
-        </w:rPr>
-      </w:pPr>
-      <w:proofErr w:type="spellStart"/>
-      <w:r>
-        <w:rPr>
-          <w:rFonts w:cstheme="minorHAnsi"/>
-          <w:color w:val="000000" w:themeColor="text1"/>
-        </w:rPr>
-        <w:t>pq_plus</w:t>
-      </w:r>
-      <w:proofErr w:type="spellEnd"/>
-      <w:r>
-        <w:rPr>
-          <w:rFonts w:cstheme="minorHAnsi"/>
-          <w:color w:val="000000" w:themeColor="text1"/>
-        </w:rPr>
-        <w:t xml:space="preserve"> - </w:t>
-      </w:r>
-      <w:proofErr w:type="spellStart"/>
-      <w:r>
-        <w:rPr>
-          <w:rFonts w:cstheme="minorHAnsi"/>
-          <w:color w:val="000000" w:themeColor="text1"/>
-        </w:rPr>
-        <w:t>pq_minus</w:t>
-      </w:r>
-      <w:proofErr w:type="spellEnd"/>
-      <w:r>
-        <w:rPr>
-          <w:rFonts w:cstheme="minorHAnsi"/>
-          <w:color w:val="000000" w:themeColor="text1"/>
-        </w:rPr>
-        <w:t xml:space="preserve"> = (p + q) - (p - q) = 2q</w:t>
+        <w:t>p = (pq_plus + pq_mius) / 2</w:t>
+      </w:r>
+    </w:p>
+    <w:p>
+      <w:pPr>
+        <w:rPr>
+          <w:rFonts w:cstheme="minorHAnsi"/>
+          <w:color w:val="000000" w:themeColor="text1"/>
+        </w:rPr>
+      </w:pPr>
+    </w:p>
+    <w:p>
+      <w:pPr>
+        <w:rPr>
+          <w:rFonts w:cstheme="minorHAnsi"/>
+          <w:color w:val="000000" w:themeColor="text1"/>
+        </w:rPr>
+      </w:pPr>
+      <w:r>
+        <w:rPr>
+          <w:rFonts w:cstheme="minorHAnsi"/>
+          <w:color w:val="000000" w:themeColor="text1"/>
+        </w:rPr>
+        <w:t>pq_plus - pq_minus = (p + q) - (p - q) = 2q</w:t>
       </w:r>
     </w:p>
     <w:p>
@@ -3974,39 +3730,7 @@
           <w:rFonts w:cstheme="minorHAnsi"/>
           <w:color w:val="000000" w:themeColor="text1"/>
         </w:rPr>
-        <w:t>q = (</w:t>
-      </w:r>
-      <w:proofErr w:type="spellStart"/>
-      <w:r>
-        <w:rPr>
-          <w:rFonts w:cstheme="minorHAnsi"/>
-          <w:color w:val="000000" w:themeColor="text1"/>
-        </w:rPr>
-        <w:t>pq_plus</w:t>
-      </w:r>
-      <w:proofErr w:type="spellEnd"/>
-      <w:r>
-        <w:rPr>
-          <w:rFonts w:cstheme="minorHAnsi"/>
-          <w:color w:val="000000" w:themeColor="text1"/>
-        </w:rPr>
-        <w:t xml:space="preserve"> - </w:t>
-      </w:r>
-      <w:proofErr w:type="spellStart"/>
-      <w:r>
-        <w:rPr>
-          <w:rFonts w:cstheme="minorHAnsi"/>
-          <w:color w:val="000000" w:themeColor="text1"/>
-        </w:rPr>
-        <w:t>pq_minus</w:t>
-      </w:r>
-      <w:proofErr w:type="spellEnd"/>
-      <w:r>
-        <w:rPr>
-          <w:rFonts w:cstheme="minorHAnsi"/>
-          <w:color w:val="000000" w:themeColor="text1"/>
-        </w:rPr>
-        <w:t>) / 2</w:t>
+        <w:t>q = (pq_plus - pq_minus) / 2</w:t>
       </w:r>
     </w:p>
     <w:p>
@@ -4349,21 +4073,12 @@
           <w:color w:val="000000" w:themeColor="text1"/>
         </w:rPr>
       </w:pPr>
-      <w:proofErr w:type="spellStart"/>
-      <w:r>
-        <w:rPr>
-          <w:rFonts w:cstheme="minorHAnsi"/>
-          <w:color w:val="000000" w:themeColor="text1"/>
-        </w:rPr>
-        <w:t>DESkey</w:t>
-      </w:r>
-      <w:proofErr w:type="spellEnd"/>
-      <w:r>
-        <w:rPr>
-          <w:rFonts w:cstheme="minorHAnsi"/>
-          <w:color w:val="000000" w:themeColor="text1"/>
-        </w:rPr>
-        <w:t xml:space="preserve"> [152,49,315,271]</w:t>
+      <w:r>
+        <w:rPr>
+          <w:rFonts w:cstheme="minorHAnsi"/>
+          <w:color w:val="000000" w:themeColor="text1"/>
+        </w:rPr>
+        <w:t>DESkey [152,49,315,271]</w:t>
       </w:r>
     </w:p>
     <w:p>
@@ -4412,55 +4127,14 @@
           <w:color w:val="000000" w:themeColor="text1"/>
           <w:u w:val="single"/>
         </w:rPr>
-        <w:t xml:space="preserve">The </w:t>
-      </w:r>
-      <w:proofErr w:type="spellStart"/>
-      <w:r>
-        <w:rPr>
-          <w:rFonts w:cstheme="minorHAnsi"/>
-          <w:b/>
-          <w:bCs/>
-          <w:color w:val="000000" w:themeColor="text1"/>
-          <w:u w:val="single"/>
-        </w:rPr>
-        <w:t>ElGamal</w:t>
-      </w:r>
-      <w:proofErr w:type="spellEnd"/>
-      <w:r>
-        <w:rPr>
-          <w:rFonts w:cstheme="minorHAnsi"/>
-          <w:b/>
-          <w:bCs/>
-          <w:color w:val="000000" w:themeColor="text1"/>
-          <w:u w:val="single"/>
-        </w:rPr>
-        <w:t xml:space="preserve"> </w:t>
-      </w:r>
-      <w:proofErr w:type="spellStart"/>
-      <w:r>
-        <w:rPr>
-          <w:rFonts w:cstheme="minorHAnsi"/>
-          <w:b/>
-          <w:bCs/>
-          <w:color w:val="000000" w:themeColor="text1"/>
-          <w:u w:val="single"/>
-        </w:rPr>
-        <w:t>ciphersystem</w:t>
-      </w:r>
-      <w:proofErr w:type="spellEnd"/>
-      <w:r>
-        <w:rPr>
-          <w:rFonts w:cstheme="minorHAnsi"/>
-          <w:color w:val="000000" w:themeColor="text1"/>
-        </w:rPr>
-        <w:t xml:space="preserve">. </w:t>
-      </w:r>
-      <w:r>
-        <w:rPr>
-          <w:rFonts w:cstheme="minorHAnsi"/>
-          <w:color w:val="000000" w:themeColor="text1"/>
-        </w:rPr>
-        <w:t>For this problem, I did the work in the attached Python file.</w:t>
+        <w:t>The ElGamal ciphersystem</w:t>
+      </w:r>
+      <w:r>
+        <w:rPr>
+          <w:rFonts w:cstheme="minorHAnsi"/>
+          <w:color w:val="000000" w:themeColor="text1"/>
+        </w:rPr>
+        <w:t>. For this problem, I did the work in the attached Python file.</w:t>
       </w:r>
     </w:p>
     <w:p>
@@ -4506,23 +4180,7 @@
           <w:rFonts w:cstheme="minorHAnsi"/>
           <w:color w:val="000000" w:themeColor="text1"/>
         </w:rPr>
-        <w:t>=</w:t>
-      </w:r>
-      <w:proofErr w:type="spellStart"/>
-      <w:r>
-        <w:rPr>
-          <w:rFonts w:cstheme="minorHAnsi"/>
-          <w:color w:val="000000" w:themeColor="text1"/>
-        </w:rPr>
-        <w:t>ElGamal</w:t>
-      </w:r>
-      <w:proofErr w:type="spellEnd"/>
-      <w:r>
-        <w:rPr>
-          <w:rFonts w:cstheme="minorHAnsi"/>
-          <w:color w:val="000000" w:themeColor="text1"/>
-        </w:rPr>
-        <w:t>=</w:t>
+        <w:t>=ElGamal=</w:t>
       </w:r>
     </w:p>
     <w:p>
@@ -4583,6 +4241,14 @@
         </w:rPr>
         <w:t>y2 1297605993</w:t>
       </w:r>
+    </w:p>
+    <w:p>
+      <w:pPr>
+        <w:rPr>
+          <w:rFonts w:cstheme="minorHAnsi"/>
+          <w:color w:val="000000" w:themeColor="text1"/>
+        </w:rPr>
+      </w:pPr>
     </w:p>
     <w:sectPr>
       <w:pgSz w:w="12240" w:h="15840"/>
@@ -5138,6 +4804,7 @@
     <w:lsdException w:name="HTML Sample" w:semiHidden="1" w:unhideWhenUsed="1"/>
     <w:lsdException w:name="HTML Typewriter" w:semiHidden="1" w:unhideWhenUsed="1"/>
     <w:lsdException w:name="HTML Variable" w:semiHidden="1" w:unhideWhenUsed="1"/>
+    <w:lsdException w:name="Normal Table" w:semiHidden="1" w:unhideWhenUsed="1"/>
     <w:lsdException w:name="annotation subject" w:semiHidden="1" w:unhideWhenUsed="1"/>
     <w:lsdException w:name="No List" w:semiHidden="1" w:unhideWhenUsed="1"/>
     <w:lsdException w:name="Outline List 1" w:semiHidden="1" w:unhideWhenUsed="1"/>
@@ -5184,8 +4851,10 @@
     <w:lsdException w:name="Table Subtle 2" w:semiHidden="1" w:unhideWhenUsed="1"/>
     <w:lsdException w:name="Table Web 1" w:semiHidden="1" w:unhideWhenUsed="1"/>
     <w:lsdException w:name="Table Web 2" w:semiHidden="1" w:unhideWhenUsed="1"/>
+    <w:lsdException w:name="Table Web 3" w:semiHidden="1" w:unhideWhenUsed="1"/>
     <w:lsdException w:name="Balloon Text" w:semiHidden="1" w:unhideWhenUsed="1"/>
     <w:lsdException w:name="Table Grid" w:uiPriority="39"/>
+    <w:lsdException w:name="Table Theme" w:semiHidden="1" w:unhideWhenUsed="1"/>
     <w:lsdException w:name="Placeholder Text" w:semiHidden="1"/>
     <w:lsdException w:name="No Spacing" w:uiPriority="1" w:qFormat="1"/>
     <w:lsdException w:name="Light Shading" w:uiPriority="60"/>

</xml_diff>